<commit_message>
Done ideal channel in tks2
</commit_message>
<xml_diff>
--- a/Семестр 5/ТКС/33312_Соболев_УИР2.docx
+++ b/Семестр 5/ТКС/33312_Соболев_УИР2.docx
@@ -962,43 +962,7 @@
           <w:sz w:val="24"/>
           <w:szCs w:val="24"/>
         </w:rPr>
-        <w:t xml:space="preserve">Алиев </w:t>
-      </w:r>
-      <w:proofErr w:type="spellStart"/>
-      <w:r>
-        <w:rPr>
-          <w:rFonts w:ascii="Times New Roman" w:hAnsi="Times New Roman" w:cs="Times New Roman"/>
-          <w:sz w:val="24"/>
-          <w:szCs w:val="24"/>
-        </w:rPr>
-        <w:t>Тауфик</w:t>
-      </w:r>
-      <w:proofErr w:type="spellEnd"/>
-      <w:r>
-        <w:rPr>
-          <w:rFonts w:ascii="Times New Roman" w:hAnsi="Times New Roman" w:cs="Times New Roman"/>
-          <w:sz w:val="24"/>
-          <w:szCs w:val="24"/>
-        </w:rPr>
-        <w:t xml:space="preserve"> </w:t>
-      </w:r>
-      <w:proofErr w:type="spellStart"/>
-      <w:r>
-        <w:rPr>
-          <w:rFonts w:ascii="Times New Roman" w:hAnsi="Times New Roman" w:cs="Times New Roman"/>
-          <w:sz w:val="24"/>
-          <w:szCs w:val="24"/>
-        </w:rPr>
-        <w:t>Измайлович</w:t>
-      </w:r>
-      <w:proofErr w:type="spellEnd"/>
-      <w:r>
-        <w:rPr>
-          <w:rFonts w:ascii="Times New Roman" w:hAnsi="Times New Roman" w:cs="Times New Roman"/>
-          <w:sz w:val="24"/>
-          <w:szCs w:val="24"/>
-        </w:rPr>
-        <w:t xml:space="preserve"> </w:t>
+        <w:t xml:space="preserve">Алиев Тауфик Измайлович </w:t>
       </w:r>
     </w:p>
     <w:p>
@@ -1117,7 +1081,7 @@
           <w:noProof/>
         </w:rPr>
         <w:drawing>
-          <wp:inline distT="0" distB="0" distL="0" distR="0" wp14:anchorId="6515EC36" wp14:editId="0566AF0B">
+          <wp:inline distT="0" distB="0" distL="0" distR="0" wp14:anchorId="6515EC36" wp14:editId="2B24CB85">
             <wp:extent cx="2918460" cy="457200"/>
             <wp:effectExtent l="0" t="0" r="0" b="0"/>
             <wp:docPr id="1" name="Рисунок 1" descr="Описание: Macintosh HD:Users:3wfrer:Documents:ENDY works:ИТМО:ITMO_black-01.png"/>
@@ -1220,25 +1184,7 @@
           <w:sz w:val="28"/>
           <w:szCs w:val="28"/>
         </w:rPr>
-        <w:t xml:space="preserve">Исследовать влияние свойств канала связи на качество передачи сигналов при различных методах физического и логического кодирования, используемых в цифровых сетях передачи данных с помощью программы Network </w:t>
-      </w:r>
-      <w:proofErr w:type="spellStart"/>
-      <w:r>
-        <w:rPr>
-          <w:rFonts w:ascii="Times New Roman" w:hAnsi="Times New Roman" w:cs="Times New Roman"/>
-          <w:sz w:val="28"/>
-          <w:szCs w:val="28"/>
-        </w:rPr>
-        <w:t>Fourier</w:t>
-      </w:r>
-      <w:proofErr w:type="spellEnd"/>
-      <w:r>
-        <w:rPr>
-          <w:rFonts w:ascii="Times New Roman" w:hAnsi="Times New Roman" w:cs="Times New Roman"/>
-          <w:sz w:val="28"/>
-          <w:szCs w:val="28"/>
-        </w:rPr>
-        <w:t xml:space="preserve"> 2</w:t>
+        <w:t>Исследовать влияние свойств канала связи на качество передачи сигналов при различных методах физического и логического кодирования, используемых в цифровых сетях передачи данных с помощью программы Network Fourier 2</w:t>
       </w:r>
       <w:r>
         <w:rPr>
@@ -1965,15 +1911,7 @@
           <w:sz w:val="28"/>
           <w:szCs w:val="28"/>
         </w:rPr>
-        <w:t>Этап 2. Определение минимальной полосы пропускания канала связ</w:t>
-      </w:r>
-      <w:r>
-        <w:rPr>
-          <w:rFonts w:ascii="Times New Roman" w:hAnsi="Times New Roman" w:cs="Times New Roman"/>
-          <w:sz w:val="28"/>
-          <w:szCs w:val="28"/>
-        </w:rPr>
-        <w:t>и</w:t>
+        <w:t>Этап 2. Определение минимальной полосы пропускания канала связи</w:t>
       </w:r>
     </w:p>
     <w:p>
@@ -2059,7 +1997,6 @@
           <w:rFonts w:ascii="Times New Roman" w:hAnsi="Times New Roman" w:cs="Times New Roman"/>
           <w:sz w:val="28"/>
           <w:szCs w:val="28"/>
-          <w:lang w:val="en-US"/>
         </w:rPr>
         <w:t>0.6</w:t>
       </w:r>
@@ -2076,7 +2013,6 @@
           <w:rFonts w:ascii="Times New Roman" w:hAnsi="Times New Roman" w:cs="Times New Roman"/>
           <w:sz w:val="28"/>
           <w:szCs w:val="28"/>
-          <w:lang w:val="en-US"/>
         </w:rPr>
         <w:t>4</w:t>
       </w:r>
@@ -2093,7 +2029,6 @@
           <w:rFonts w:ascii="Times New Roman" w:hAnsi="Times New Roman" w:cs="Times New Roman"/>
           <w:sz w:val="28"/>
           <w:szCs w:val="28"/>
-          <w:lang w:val="en-US"/>
         </w:rPr>
         <w:t>1</w:t>
       </w:r>
@@ -2103,14 +2038,29 @@
           <w:sz w:val="28"/>
           <w:szCs w:val="28"/>
         </w:rPr>
-        <w:t xml:space="preserve"> МГц. Спектр равен 3.</w:t>
-      </w:r>
-      <w:r>
-        <w:rPr>
-          <w:rFonts w:ascii="Times New Roman" w:hAnsi="Times New Roman" w:cs="Times New Roman"/>
-          <w:sz w:val="28"/>
-          <w:szCs w:val="28"/>
-          <w:lang w:val="en-US"/>
+        <w:t xml:space="preserve"> МГц. </w:t>
+      </w:r>
+      <w:r>
+        <w:rPr>
+          <w:rFonts w:ascii="Times New Roman" w:hAnsi="Times New Roman" w:cs="Times New Roman"/>
+          <w:sz w:val="28"/>
+          <w:szCs w:val="28"/>
+        </w:rPr>
+        <w:t>Полоса пропускания</w:t>
+      </w:r>
+      <w:r>
+        <w:rPr>
+          <w:rFonts w:ascii="Times New Roman" w:hAnsi="Times New Roman" w:cs="Times New Roman"/>
+          <w:sz w:val="28"/>
+          <w:szCs w:val="28"/>
+        </w:rPr>
+        <w:t xml:space="preserve"> 3.</w:t>
+      </w:r>
+      <w:r>
+        <w:rPr>
+          <w:rFonts w:ascii="Times New Roman" w:hAnsi="Times New Roman" w:cs="Times New Roman"/>
+          <w:sz w:val="28"/>
+          <w:szCs w:val="28"/>
         </w:rPr>
         <w:t>5</w:t>
       </w:r>
@@ -2327,39 +2277,7 @@
           <w:sz w:val="28"/>
           <w:szCs w:val="28"/>
         </w:rPr>
-        <w:t xml:space="preserve"> бит сигнал ни разу не был считан с ошибками, соответственно можно </w:t>
-      </w:r>
-      <w:r>
-        <w:rPr>
-          <w:rFonts w:ascii="Times New Roman" w:hAnsi="Times New Roman" w:cs="Times New Roman"/>
-          <w:sz w:val="28"/>
-          <w:szCs w:val="28"/>
-        </w:rPr>
-        <w:t>утверждать,</w:t>
-      </w:r>
-      <w:r>
-        <w:rPr>
-          <w:rFonts w:ascii="Times New Roman" w:hAnsi="Times New Roman" w:cs="Times New Roman"/>
-          <w:sz w:val="28"/>
-          <w:szCs w:val="28"/>
-        </w:rPr>
-        <w:t xml:space="preserve"> что данное сообщение с вероятностью, </w:t>
-      </w:r>
-      <w:r>
-        <w:rPr>
-          <w:rFonts w:ascii="Times New Roman" w:hAnsi="Times New Roman" w:cs="Times New Roman"/>
-          <w:sz w:val="28"/>
-          <w:szCs w:val="28"/>
-        </w:rPr>
-        <w:t>стремящейся</w:t>
-      </w:r>
-      <w:r>
-        <w:rPr>
-          <w:rFonts w:ascii="Times New Roman" w:hAnsi="Times New Roman" w:cs="Times New Roman"/>
-          <w:sz w:val="28"/>
-          <w:szCs w:val="28"/>
-        </w:rPr>
-        <w:t xml:space="preserve"> к 100, при значениях минимальной гармоники = </w:t>
+        <w:t xml:space="preserve"> бит сигнал ни разу не был считан с ошибками, соответственно можно утверждать, что данное сообщение с вероятностью, стремящейся к 100, при значениях минимальной гармоники = </w:t>
       </w:r>
       <w:r>
         <w:rPr>
@@ -2645,15 +2563,7 @@
           <w:sz w:val="28"/>
           <w:szCs w:val="28"/>
         </w:rPr>
-        <w:t>, потому что</w:t>
-      </w:r>
-      <w:r>
-        <w:rPr>
-          <w:rFonts w:ascii="Times New Roman" w:hAnsi="Times New Roman" w:cs="Times New Roman"/>
-          <w:sz w:val="28"/>
-          <w:szCs w:val="28"/>
-        </w:rPr>
-        <w:t xml:space="preserve"> н</w:t>
+        <w:t>, потому что н</w:t>
       </w:r>
       <w:r>
         <w:rPr>
@@ -3026,7 +2936,23 @@
           <w:sz w:val="28"/>
           <w:szCs w:val="28"/>
         </w:rPr>
-        <w:t xml:space="preserve"> МГц. Спектр равен </w:t>
+        <w:t xml:space="preserve"> МГц. </w:t>
+      </w:r>
+      <w:r>
+        <w:rPr>
+          <w:rFonts w:ascii="Times New Roman" w:hAnsi="Times New Roman" w:cs="Times New Roman"/>
+          <w:sz w:val="28"/>
+          <w:szCs w:val="28"/>
+        </w:rPr>
+        <w:t>Полоса пропускания равна</w:t>
+      </w:r>
+      <w:r>
+        <w:rPr>
+          <w:rFonts w:ascii="Times New Roman" w:hAnsi="Times New Roman" w:cs="Times New Roman"/>
+          <w:sz w:val="28"/>
+          <w:szCs w:val="28"/>
+        </w:rPr>
+        <w:t xml:space="preserve"> </w:t>
       </w:r>
       <w:r>
         <w:rPr>
@@ -3301,15 +3227,7 @@
           <w:sz w:val="28"/>
           <w:szCs w:val="28"/>
         </w:rPr>
-        <w:t>NRZ</w:t>
-      </w:r>
-      <w:r>
-        <w:rPr>
-          <w:rFonts w:ascii="Times New Roman" w:hAnsi="Times New Roman" w:cs="Times New Roman"/>
-          <w:sz w:val="28"/>
-          <w:szCs w:val="28"/>
-        </w:rPr>
-        <w:t xml:space="preserve"> с использованием избыточного кодирования.</w:t>
+        <w:t>с использованием избыточного кодирования.</w:t>
       </w:r>
       <w:r>
         <w:rPr>
@@ -3453,15 +3371,7 @@
           <w:sz w:val="28"/>
           <w:szCs w:val="28"/>
         </w:rPr>
-        <w:t>Также можем видеть, что постоянная составляющая отсутствует</w:t>
-      </w:r>
-      <w:r>
-        <w:rPr>
-          <w:rFonts w:ascii="Times New Roman" w:hAnsi="Times New Roman" w:cs="Times New Roman"/>
-          <w:sz w:val="28"/>
-          <w:szCs w:val="28"/>
-        </w:rPr>
-        <w:t>.</w:t>
+        <w:t>Также можем видеть, что постоянная составляющая отсутствует.</w:t>
       </w:r>
     </w:p>
     <w:p>
@@ -3743,6 +3653,227 @@
           <w:sz w:val="28"/>
           <w:szCs w:val="28"/>
         </w:rPr>
+        <w:t xml:space="preserve"> МГц.</w:t>
+      </w:r>
+      <w:r>
+        <w:rPr>
+          <w:rFonts w:ascii="Times New Roman" w:hAnsi="Times New Roman" w:cs="Times New Roman"/>
+          <w:sz w:val="28"/>
+          <w:szCs w:val="28"/>
+        </w:rPr>
+        <w:t xml:space="preserve"> Постоянная составляющая отсутствует.</w:t>
+      </w:r>
+      <w:r>
+        <w:rPr>
+          <w:rFonts w:ascii="Times New Roman" w:hAnsi="Times New Roman" w:cs="Times New Roman"/>
+          <w:sz w:val="28"/>
+          <w:szCs w:val="28"/>
+        </w:rPr>
+        <w:t xml:space="preserve"> </w:t>
+      </w:r>
+      <w:r>
+        <w:rPr>
+          <w:rFonts w:ascii="Times New Roman" w:hAnsi="Times New Roman" w:cs="Times New Roman"/>
+          <w:sz w:val="28"/>
+          <w:szCs w:val="28"/>
+        </w:rPr>
+        <w:t xml:space="preserve">Полоса пропускания </w:t>
+      </w:r>
+      <w:r>
+        <w:rPr>
+          <w:rFonts w:ascii="Times New Roman" w:hAnsi="Times New Roman" w:cs="Times New Roman"/>
+          <w:sz w:val="28"/>
+          <w:szCs w:val="28"/>
+        </w:rPr>
+        <w:t xml:space="preserve">уменьшилась </w:t>
+      </w:r>
+      <w:r>
+        <w:rPr>
+          <w:rFonts w:ascii="Times New Roman" w:hAnsi="Times New Roman" w:cs="Times New Roman"/>
+          <w:sz w:val="28"/>
+          <w:szCs w:val="28"/>
+        </w:rPr>
+        <w:t xml:space="preserve">с 3.5 до 3.0 МГц с использованием логического кодирования – метода </w:t>
+      </w:r>
+      <w:r>
+        <w:rPr>
+          <w:rFonts w:ascii="Times New Roman" w:hAnsi="Times New Roman" w:cs="Times New Roman"/>
+          <w:sz w:val="28"/>
+          <w:szCs w:val="28"/>
+        </w:rPr>
+        <w:t>4</w:t>
+      </w:r>
+      <w:r>
+        <w:rPr>
+          <w:rFonts w:ascii="Times New Roman" w:hAnsi="Times New Roman" w:cs="Times New Roman"/>
+          <w:sz w:val="28"/>
+          <w:szCs w:val="28"/>
+          <w:lang w:val="en-US"/>
+        </w:rPr>
+        <w:t>B</w:t>
+      </w:r>
+      <w:r>
+        <w:rPr>
+          <w:rFonts w:ascii="Times New Roman" w:hAnsi="Times New Roman" w:cs="Times New Roman"/>
+          <w:sz w:val="28"/>
+          <w:szCs w:val="28"/>
+        </w:rPr>
+        <w:t>/5</w:t>
+      </w:r>
+      <w:r>
+        <w:rPr>
+          <w:rFonts w:ascii="Times New Roman" w:hAnsi="Times New Roman" w:cs="Times New Roman"/>
+          <w:sz w:val="28"/>
+          <w:szCs w:val="28"/>
+          <w:lang w:val="en-US"/>
+        </w:rPr>
+        <w:t>B</w:t>
+      </w:r>
+      <w:r>
+        <w:rPr>
+          <w:rFonts w:ascii="Times New Roman" w:hAnsi="Times New Roman" w:cs="Times New Roman"/>
+          <w:sz w:val="28"/>
+          <w:szCs w:val="28"/>
+        </w:rPr>
+        <w:t>.</w:t>
+      </w:r>
+    </w:p>
+    <w:p>
+      <w:pPr>
+        <w:rPr>
+          <w:rFonts w:ascii="Times New Roman" w:hAnsi="Times New Roman" w:cs="Times New Roman"/>
+          <w:sz w:val="28"/>
+          <w:szCs w:val="28"/>
+        </w:rPr>
+      </w:pPr>
+    </w:p>
+    <w:p>
+      <w:pPr>
+        <w:rPr>
+          <w:rFonts w:ascii="Times New Roman" w:hAnsi="Times New Roman" w:cs="Times New Roman"/>
+          <w:sz w:val="28"/>
+          <w:szCs w:val="28"/>
+        </w:rPr>
+      </w:pPr>
+      <w:r>
+        <w:rPr>
+          <w:rFonts w:ascii="Times New Roman" w:hAnsi="Times New Roman" w:cs="Times New Roman"/>
+          <w:sz w:val="28"/>
+          <w:szCs w:val="28"/>
+        </w:rPr>
+        <w:t xml:space="preserve">Можно увидеть, что лучшим методом для использования с избыточным кодированием является </w:t>
+      </w:r>
+      <w:r>
+        <w:rPr>
+          <w:rFonts w:ascii="Times New Roman" w:hAnsi="Times New Roman" w:cs="Times New Roman"/>
+          <w:sz w:val="28"/>
+          <w:szCs w:val="28"/>
+          <w:lang w:val="en-US"/>
+        </w:rPr>
+        <w:t>NRZ</w:t>
+      </w:r>
+      <w:r>
+        <w:rPr>
+          <w:rFonts w:ascii="Times New Roman" w:hAnsi="Times New Roman" w:cs="Times New Roman"/>
+          <w:sz w:val="28"/>
+          <w:szCs w:val="28"/>
+        </w:rPr>
+        <w:t xml:space="preserve">. </w:t>
+      </w:r>
+      <w:r>
+        <w:rPr>
+          <w:rFonts w:ascii="Times New Roman" w:hAnsi="Times New Roman" w:cs="Times New Roman"/>
+          <w:sz w:val="28"/>
+          <w:szCs w:val="28"/>
+        </w:rPr>
+        <w:t xml:space="preserve">В нем </w:t>
+      </w:r>
+      <w:r>
+        <w:rPr>
+          <w:rFonts w:ascii="Times New Roman" w:hAnsi="Times New Roman" w:cs="Times New Roman"/>
+          <w:sz w:val="28"/>
+          <w:szCs w:val="28"/>
+        </w:rPr>
+        <w:t xml:space="preserve">есть небольшая постоянная составляющая, но при этом </w:t>
+      </w:r>
+      <w:r>
+        <w:rPr>
+          <w:rFonts w:ascii="Times New Roman" w:hAnsi="Times New Roman" w:cs="Times New Roman"/>
+          <w:sz w:val="28"/>
+          <w:szCs w:val="28"/>
+        </w:rPr>
+        <w:t>ч</w:t>
+      </w:r>
+      <w:r>
+        <w:rPr>
+          <w:rFonts w:ascii="Times New Roman" w:hAnsi="Times New Roman" w:cs="Times New Roman"/>
+          <w:sz w:val="28"/>
+          <w:szCs w:val="28"/>
+        </w:rPr>
+        <w:t xml:space="preserve">астота минимальной гармоники — </w:t>
+      </w:r>
+      <w:r>
+        <w:rPr>
+          <w:rFonts w:ascii="Times New Roman" w:hAnsi="Times New Roman" w:cs="Times New Roman"/>
+          <w:sz w:val="28"/>
+          <w:szCs w:val="28"/>
+        </w:rPr>
+        <w:t>1</w:t>
+      </w:r>
+      <w:r>
+        <w:rPr>
+          <w:rFonts w:ascii="Times New Roman" w:hAnsi="Times New Roman" w:cs="Times New Roman"/>
+          <w:sz w:val="28"/>
+          <w:szCs w:val="28"/>
+        </w:rPr>
+        <w:t>.</w:t>
+      </w:r>
+      <w:r>
+        <w:rPr>
+          <w:rFonts w:ascii="Times New Roman" w:hAnsi="Times New Roman" w:cs="Times New Roman"/>
+          <w:sz w:val="28"/>
+          <w:szCs w:val="28"/>
+        </w:rPr>
+        <w:t>3</w:t>
+      </w:r>
+      <w:r>
+        <w:rPr>
+          <w:rFonts w:ascii="Times New Roman" w:hAnsi="Times New Roman" w:cs="Times New Roman"/>
+          <w:sz w:val="28"/>
+          <w:szCs w:val="28"/>
+        </w:rPr>
+        <w:t xml:space="preserve"> МГц, максимальной — </w:t>
+      </w:r>
+      <w:r>
+        <w:rPr>
+          <w:rFonts w:ascii="Times New Roman" w:hAnsi="Times New Roman" w:cs="Times New Roman"/>
+          <w:sz w:val="28"/>
+          <w:szCs w:val="28"/>
+        </w:rPr>
+        <w:t>3</w:t>
+      </w:r>
+      <w:r>
+        <w:rPr>
+          <w:rFonts w:ascii="Times New Roman" w:hAnsi="Times New Roman" w:cs="Times New Roman"/>
+          <w:sz w:val="28"/>
+          <w:szCs w:val="28"/>
+        </w:rPr>
+        <w:t>.</w:t>
+      </w:r>
+      <w:r>
+        <w:rPr>
+          <w:rFonts w:ascii="Times New Roman" w:hAnsi="Times New Roman" w:cs="Times New Roman"/>
+          <w:sz w:val="28"/>
+          <w:szCs w:val="28"/>
+        </w:rPr>
+        <w:t>5</w:t>
+      </w:r>
+      <w:r>
+        <w:rPr>
+          <w:rFonts w:ascii="Times New Roman" w:hAnsi="Times New Roman" w:cs="Times New Roman"/>
+          <w:sz w:val="28"/>
+          <w:szCs w:val="28"/>
+        </w:rPr>
         <w:t xml:space="preserve"> МГц. </w:t>
       </w:r>
       <w:r>
@@ -3751,7 +3882,247 @@
           <w:sz w:val="28"/>
           <w:szCs w:val="28"/>
         </w:rPr>
-        <w:t xml:space="preserve">Спектр сигнала уменьшился с 3.5 до 3.0 МГц с использованием логического кодирования – метода </w:t>
+        <w:t>Полоса пропускания равна</w:t>
+      </w:r>
+      <w:r>
+        <w:rPr>
+          <w:rFonts w:ascii="Times New Roman" w:hAnsi="Times New Roman" w:cs="Times New Roman"/>
+          <w:sz w:val="28"/>
+          <w:szCs w:val="28"/>
+        </w:rPr>
+        <w:t xml:space="preserve"> </w:t>
+      </w:r>
+      <w:r>
+        <w:rPr>
+          <w:rFonts w:ascii="Times New Roman" w:hAnsi="Times New Roman" w:cs="Times New Roman"/>
+          <w:sz w:val="28"/>
+          <w:szCs w:val="28"/>
+        </w:rPr>
+        <w:t>2</w:t>
+      </w:r>
+      <w:r>
+        <w:rPr>
+          <w:rFonts w:ascii="Times New Roman" w:hAnsi="Times New Roman" w:cs="Times New Roman"/>
+          <w:sz w:val="28"/>
+          <w:szCs w:val="28"/>
+        </w:rPr>
+        <w:t>.</w:t>
+      </w:r>
+      <w:r>
+        <w:rPr>
+          <w:rFonts w:ascii="Times New Roman" w:hAnsi="Times New Roman" w:cs="Times New Roman"/>
+          <w:sz w:val="28"/>
+          <w:szCs w:val="28"/>
+        </w:rPr>
+        <w:t>2</w:t>
+      </w:r>
+      <w:r>
+        <w:rPr>
+          <w:rFonts w:ascii="Times New Roman" w:hAnsi="Times New Roman" w:cs="Times New Roman"/>
+          <w:sz w:val="28"/>
+          <w:szCs w:val="28"/>
+        </w:rPr>
+        <w:t xml:space="preserve"> МГц.</w:t>
+      </w:r>
+    </w:p>
+    <w:p>
+      <w:pPr>
+        <w:rPr>
+          <w:rFonts w:ascii="Times New Roman" w:hAnsi="Times New Roman" w:cs="Times New Roman"/>
+          <w:sz w:val="28"/>
+          <w:szCs w:val="28"/>
+        </w:rPr>
+      </w:pPr>
+    </w:p>
+    <w:p>
+      <w:pPr>
+        <w:rPr>
+          <w:rFonts w:ascii="Times New Roman" w:hAnsi="Times New Roman" w:cs="Times New Roman"/>
+          <w:sz w:val="28"/>
+          <w:szCs w:val="28"/>
+        </w:rPr>
+      </w:pPr>
+    </w:p>
+    <w:p>
+      <w:pPr>
+        <w:rPr>
+          <w:rFonts w:ascii="Times New Roman" w:hAnsi="Times New Roman" w:cs="Times New Roman"/>
+          <w:sz w:val="28"/>
+          <w:szCs w:val="28"/>
+        </w:rPr>
+      </w:pPr>
+    </w:p>
+    <w:p>
+      <w:pPr>
+        <w:rPr>
+          <w:rFonts w:ascii="Times New Roman" w:hAnsi="Times New Roman" w:cs="Times New Roman"/>
+          <w:sz w:val="28"/>
+          <w:szCs w:val="28"/>
+        </w:rPr>
+      </w:pPr>
+    </w:p>
+    <w:p>
+      <w:pPr>
+        <w:rPr>
+          <w:rFonts w:ascii="Times New Roman" w:hAnsi="Times New Roman" w:cs="Times New Roman"/>
+          <w:sz w:val="28"/>
+          <w:szCs w:val="28"/>
+        </w:rPr>
+      </w:pPr>
+      <w:r>
+        <w:rPr>
+          <w:rFonts w:ascii="Times New Roman" w:hAnsi="Times New Roman" w:cs="Times New Roman"/>
+          <w:sz w:val="28"/>
+          <w:szCs w:val="28"/>
+        </w:rPr>
+        <w:t>Проанализируем как меняется полоса пропускания идеального канала для каждого метода физического кодирования при использовании скремблирования.</w:t>
+      </w:r>
+    </w:p>
+    <w:p>
+      <w:pPr>
+        <w:keepNext/>
+      </w:pPr>
+      <w:r>
+        <w:rPr>
+          <w:noProof/>
+        </w:rPr>
+        <w:drawing>
+          <wp:inline distT="0" distB="0" distL="0" distR="0" wp14:anchorId="3104D2B2" wp14:editId="04DE2ECF">
+            <wp:extent cx="5940425" cy="4449445"/>
+            <wp:effectExtent l="0" t="0" r="3175" b="8255"/>
+            <wp:docPr id="1267561278" name="Рисунок 1" descr="Изображение выглядит как текст, снимок экрана, схема, музыка&#10;&#10;Автоматически созданное описание"/>
+            <wp:cNvGraphicFramePr>
+              <a:graphicFrameLocks xmlns:a="http://schemas.openxmlformats.org/drawingml/2006/main" noChangeAspect="1"/>
+            </wp:cNvGraphicFramePr>
+            <a:graphic xmlns:a="http://schemas.openxmlformats.org/drawingml/2006/main">
+              <a:graphicData uri="http://schemas.openxmlformats.org/drawingml/2006/picture">
+                <pic:pic xmlns:pic="http://schemas.openxmlformats.org/drawingml/2006/picture">
+                  <pic:nvPicPr>
+                    <pic:cNvPr id="1267561278" name="Рисунок 1" descr="Изображение выглядит как текст, снимок экрана, схема, музыка&#10;&#10;Автоматически созданное описание"/>
+                    <pic:cNvPicPr/>
+                  </pic:nvPicPr>
+                  <pic:blipFill>
+                    <a:blip r:embed="rId14"/>
+                    <a:stretch>
+                      <a:fillRect/>
+                    </a:stretch>
+                  </pic:blipFill>
+                  <pic:spPr>
+                    <a:xfrm>
+                      <a:off x="0" y="0"/>
+                      <a:ext cx="5940425" cy="4449445"/>
+                    </a:xfrm>
+                    <a:prstGeom prst="rect">
+                      <a:avLst/>
+                    </a:prstGeom>
+                  </pic:spPr>
+                </pic:pic>
+              </a:graphicData>
+            </a:graphic>
+          </wp:inline>
+        </w:drawing>
+      </w:r>
+    </w:p>
+    <w:p>
+      <w:pPr>
+        <w:pStyle w:val="ac"/>
+        <w:rPr>
+          <w:rFonts w:ascii="Times New Roman" w:hAnsi="Times New Roman" w:cs="Times New Roman"/>
+          <w:sz w:val="28"/>
+          <w:szCs w:val="28"/>
+        </w:rPr>
+      </w:pPr>
+      <w:r>
+        <w:t xml:space="preserve">Рис. </w:t>
+      </w:r>
+      <w:fldSimple w:instr=" SEQ Рис. \* ARABIC ">
+        <w:r>
+          <w:rPr>
+            <w:noProof/>
+          </w:rPr>
+          <w:t>7</w:t>
+        </w:r>
+      </w:fldSimple>
+    </w:p>
+    <w:p>
+      <w:pPr>
+        <w:rPr>
+          <w:rFonts w:ascii="Times New Roman" w:hAnsi="Times New Roman" w:cs="Times New Roman"/>
+          <w:sz w:val="28"/>
+          <w:szCs w:val="28"/>
+        </w:rPr>
+      </w:pPr>
+      <w:r>
+        <w:rPr>
+          <w:rFonts w:ascii="Times New Roman" w:hAnsi="Times New Roman" w:cs="Times New Roman"/>
+          <w:sz w:val="28"/>
+          <w:szCs w:val="28"/>
+        </w:rPr>
+        <w:t xml:space="preserve">На рисунке </w:t>
+      </w:r>
+      <w:r>
+        <w:rPr>
+          <w:rFonts w:ascii="Times New Roman" w:hAnsi="Times New Roman" w:cs="Times New Roman"/>
+          <w:sz w:val="28"/>
+          <w:szCs w:val="28"/>
+        </w:rPr>
+        <w:t>7</w:t>
+      </w:r>
+      <w:r>
+        <w:rPr>
+          <w:rFonts w:ascii="Times New Roman" w:hAnsi="Times New Roman" w:cs="Times New Roman"/>
+          <w:sz w:val="28"/>
+          <w:szCs w:val="28"/>
+        </w:rPr>
+        <w:t>. представлен график моделирования дискретного сообщения с ограниченным спектром с помощью метода NRZ</w:t>
+      </w:r>
+      <w:r>
+        <w:rPr>
+          <w:rFonts w:ascii="Times New Roman" w:hAnsi="Times New Roman" w:cs="Times New Roman"/>
+          <w:sz w:val="28"/>
+          <w:szCs w:val="28"/>
+        </w:rPr>
+        <w:t xml:space="preserve"> с использованием скремблирования. </w:t>
+      </w:r>
+      <w:r>
+        <w:rPr>
+          <w:rFonts w:ascii="Times New Roman" w:hAnsi="Times New Roman" w:cs="Times New Roman"/>
+          <w:sz w:val="28"/>
+          <w:szCs w:val="28"/>
+        </w:rPr>
+        <w:t xml:space="preserve">Частота минимальной гармоники — </w:t>
+      </w:r>
+      <w:r>
+        <w:rPr>
+          <w:rFonts w:ascii="Times New Roman" w:hAnsi="Times New Roman" w:cs="Times New Roman"/>
+          <w:sz w:val="28"/>
+          <w:szCs w:val="28"/>
+        </w:rPr>
+        <w:t>0</w:t>
+      </w:r>
+      <w:r>
+        <w:rPr>
+          <w:rFonts w:ascii="Times New Roman" w:hAnsi="Times New Roman" w:cs="Times New Roman"/>
+          <w:sz w:val="28"/>
+          <w:szCs w:val="28"/>
+        </w:rPr>
+        <w:t>.</w:t>
+      </w:r>
+      <w:r>
+        <w:rPr>
+          <w:rFonts w:ascii="Times New Roman" w:hAnsi="Times New Roman" w:cs="Times New Roman"/>
+          <w:sz w:val="28"/>
+          <w:szCs w:val="28"/>
+        </w:rPr>
+        <w:t>9</w:t>
+      </w:r>
+      <w:r>
+        <w:rPr>
+          <w:rFonts w:ascii="Times New Roman" w:hAnsi="Times New Roman" w:cs="Times New Roman"/>
+          <w:sz w:val="28"/>
+          <w:szCs w:val="28"/>
+        </w:rPr>
+        <w:t xml:space="preserve"> МГц, максимальной — </w:t>
       </w:r>
       <w:r>
         <w:rPr>
@@ -3766,17 +4137,610 @@
           <w:rFonts w:ascii="Times New Roman" w:hAnsi="Times New Roman" w:cs="Times New Roman"/>
           <w:sz w:val="28"/>
           <w:szCs w:val="28"/>
+        </w:rPr>
+        <w:t>.</w:t>
+      </w:r>
+      <w:r>
+        <w:rPr>
+          <w:rFonts w:ascii="Times New Roman" w:hAnsi="Times New Roman" w:cs="Times New Roman"/>
+          <w:sz w:val="28"/>
+          <w:szCs w:val="28"/>
+        </w:rPr>
+        <w:t>1</w:t>
+      </w:r>
+      <w:r>
+        <w:rPr>
+          <w:rFonts w:ascii="Times New Roman" w:hAnsi="Times New Roman" w:cs="Times New Roman"/>
+          <w:sz w:val="28"/>
+          <w:szCs w:val="28"/>
+        </w:rPr>
+        <w:t xml:space="preserve"> МГц. </w:t>
+      </w:r>
+      <w:r>
+        <w:rPr>
+          <w:rFonts w:ascii="Times New Roman" w:hAnsi="Times New Roman" w:cs="Times New Roman"/>
+          <w:sz w:val="28"/>
+          <w:szCs w:val="28"/>
+        </w:rPr>
+        <w:t>Полоса пропускания равна</w:t>
+      </w:r>
+      <w:r>
+        <w:rPr>
+          <w:rFonts w:ascii="Times New Roman" w:hAnsi="Times New Roman" w:cs="Times New Roman"/>
+          <w:sz w:val="28"/>
+          <w:szCs w:val="28"/>
+        </w:rPr>
+        <w:t xml:space="preserve"> </w:t>
+      </w:r>
+      <w:r>
+        <w:rPr>
+          <w:rFonts w:ascii="Times New Roman" w:hAnsi="Times New Roman" w:cs="Times New Roman"/>
+          <w:sz w:val="28"/>
+          <w:szCs w:val="28"/>
+        </w:rPr>
+        <w:t>3</w:t>
+      </w:r>
+      <w:r>
+        <w:rPr>
+          <w:rFonts w:ascii="Times New Roman" w:hAnsi="Times New Roman" w:cs="Times New Roman"/>
+          <w:sz w:val="28"/>
+          <w:szCs w:val="28"/>
+        </w:rPr>
+        <w:t>.</w:t>
+      </w:r>
+      <w:r>
+        <w:rPr>
+          <w:rFonts w:ascii="Times New Roman" w:hAnsi="Times New Roman" w:cs="Times New Roman"/>
+          <w:sz w:val="28"/>
+          <w:szCs w:val="28"/>
+        </w:rPr>
+        <w:t>2</w:t>
+      </w:r>
+      <w:r>
+        <w:rPr>
+          <w:rFonts w:ascii="Times New Roman" w:hAnsi="Times New Roman" w:cs="Times New Roman"/>
+          <w:sz w:val="28"/>
+          <w:szCs w:val="28"/>
+        </w:rPr>
+        <w:t xml:space="preserve"> МГц. На приемнике выставлены по нулям значения уровня шума, рассинхронизации приемника и передатчика и граничного напряжения: сигнал передается по идеальному каналу. Количество ошибок на 100 тысяч битов равно нулю.</w:t>
+      </w:r>
+      <w:r>
+        <w:rPr>
+          <w:rFonts w:ascii="Times New Roman" w:hAnsi="Times New Roman" w:cs="Times New Roman"/>
+          <w:sz w:val="28"/>
+          <w:szCs w:val="28"/>
+        </w:rPr>
+        <w:t xml:space="preserve"> С использованием скремблирования для данного метода физического кодирования (</w:t>
+      </w:r>
+      <w:r>
+        <w:rPr>
+          <w:rFonts w:ascii="Times New Roman" w:hAnsi="Times New Roman" w:cs="Times New Roman"/>
+          <w:sz w:val="28"/>
+          <w:szCs w:val="28"/>
           <w:lang w:val="en-US"/>
         </w:rPr>
-        <w:t>B</w:t>
-      </w:r>
-      <w:r>
-        <w:rPr>
-          <w:rFonts w:ascii="Times New Roman" w:hAnsi="Times New Roman" w:cs="Times New Roman"/>
-          <w:sz w:val="28"/>
-          <w:szCs w:val="28"/>
-        </w:rPr>
-        <w:t>/5</w:t>
+        <w:t>NRZ</w:t>
+      </w:r>
+      <w:r>
+        <w:rPr>
+          <w:rFonts w:ascii="Times New Roman" w:hAnsi="Times New Roman" w:cs="Times New Roman"/>
+          <w:sz w:val="28"/>
+          <w:szCs w:val="28"/>
+        </w:rPr>
+        <w:t xml:space="preserve">) </w:t>
+      </w:r>
+      <w:r>
+        <w:rPr>
+          <w:rFonts w:ascii="Times New Roman" w:hAnsi="Times New Roman" w:cs="Times New Roman"/>
+          <w:sz w:val="28"/>
+          <w:szCs w:val="28"/>
+        </w:rPr>
+        <w:t>также</w:t>
+      </w:r>
+      <w:r>
+        <w:rPr>
+          <w:rFonts w:ascii="Times New Roman" w:hAnsi="Times New Roman" w:cs="Times New Roman"/>
+          <w:sz w:val="28"/>
+          <w:szCs w:val="28"/>
+        </w:rPr>
+        <w:t xml:space="preserve"> </w:t>
+      </w:r>
+      <w:r>
+        <w:rPr>
+          <w:rFonts w:ascii="Times New Roman" w:hAnsi="Times New Roman" w:cs="Times New Roman"/>
+          <w:sz w:val="28"/>
+          <w:szCs w:val="28"/>
+        </w:rPr>
+        <w:t xml:space="preserve">сократилась постоянная составляющая. В сравнении с методом избыточного кодирования </w:t>
+      </w:r>
+      <w:r>
+        <w:rPr>
+          <w:rFonts w:ascii="Times New Roman" w:hAnsi="Times New Roman" w:cs="Times New Roman"/>
+          <w:sz w:val="28"/>
+          <w:szCs w:val="28"/>
+        </w:rPr>
+        <w:t>п</w:t>
+      </w:r>
+      <w:r>
+        <w:rPr>
+          <w:rFonts w:ascii="Times New Roman" w:hAnsi="Times New Roman" w:cs="Times New Roman"/>
+          <w:sz w:val="28"/>
+          <w:szCs w:val="28"/>
+        </w:rPr>
+        <w:t xml:space="preserve">олоса пропускания </w:t>
+      </w:r>
+      <w:r>
+        <w:rPr>
+          <w:rFonts w:ascii="Times New Roman" w:hAnsi="Times New Roman" w:cs="Times New Roman"/>
+          <w:sz w:val="28"/>
+          <w:szCs w:val="28"/>
+        </w:rPr>
+        <w:t>стал</w:t>
+      </w:r>
+      <w:r>
+        <w:rPr>
+          <w:rFonts w:ascii="Times New Roman" w:hAnsi="Times New Roman" w:cs="Times New Roman"/>
+          <w:sz w:val="28"/>
+          <w:szCs w:val="28"/>
+        </w:rPr>
+        <w:t>а</w:t>
+      </w:r>
+      <w:r>
+        <w:rPr>
+          <w:rFonts w:ascii="Times New Roman" w:hAnsi="Times New Roman" w:cs="Times New Roman"/>
+          <w:sz w:val="28"/>
+          <w:szCs w:val="28"/>
+        </w:rPr>
+        <w:t xml:space="preserve"> шире.</w:t>
+      </w:r>
+    </w:p>
+    <w:p>
+      <w:pPr>
+        <w:rPr>
+          <w:rFonts w:ascii="Times New Roman" w:hAnsi="Times New Roman" w:cs="Times New Roman"/>
+          <w:sz w:val="28"/>
+          <w:szCs w:val="28"/>
+        </w:rPr>
+      </w:pPr>
+    </w:p>
+    <w:p>
+      <w:pPr>
+        <w:keepNext/>
+      </w:pPr>
+      <w:r>
+        <w:rPr>
+          <w:noProof/>
+        </w:rPr>
+        <w:drawing>
+          <wp:inline distT="0" distB="0" distL="0" distR="0" wp14:anchorId="62B37AFD" wp14:editId="2426E8AD">
+            <wp:extent cx="5940425" cy="4406900"/>
+            <wp:effectExtent l="0" t="0" r="3175" b="0"/>
+            <wp:docPr id="1842758259" name="Рисунок 1" descr="Изображение выглядит как текст, снимок экрана, электроника, схема&#10;&#10;Автоматически созданное описание"/>
+            <wp:cNvGraphicFramePr>
+              <a:graphicFrameLocks xmlns:a="http://schemas.openxmlformats.org/drawingml/2006/main" noChangeAspect="1"/>
+            </wp:cNvGraphicFramePr>
+            <a:graphic xmlns:a="http://schemas.openxmlformats.org/drawingml/2006/main">
+              <a:graphicData uri="http://schemas.openxmlformats.org/drawingml/2006/picture">
+                <pic:pic xmlns:pic="http://schemas.openxmlformats.org/drawingml/2006/picture">
+                  <pic:nvPicPr>
+                    <pic:cNvPr id="1842758259" name="Рисунок 1" descr="Изображение выглядит как текст, снимок экрана, электроника, схема&#10;&#10;Автоматически созданное описание"/>
+                    <pic:cNvPicPr/>
+                  </pic:nvPicPr>
+                  <pic:blipFill>
+                    <a:blip r:embed="rId15"/>
+                    <a:stretch>
+                      <a:fillRect/>
+                    </a:stretch>
+                  </pic:blipFill>
+                  <pic:spPr>
+                    <a:xfrm>
+                      <a:off x="0" y="0"/>
+                      <a:ext cx="5940425" cy="4406900"/>
+                    </a:xfrm>
+                    <a:prstGeom prst="rect">
+                      <a:avLst/>
+                    </a:prstGeom>
+                  </pic:spPr>
+                </pic:pic>
+              </a:graphicData>
+            </a:graphic>
+          </wp:inline>
+        </w:drawing>
+      </w:r>
+    </w:p>
+    <w:p>
+      <w:pPr>
+        <w:pStyle w:val="ac"/>
+        <w:rPr>
+          <w:rFonts w:ascii="Times New Roman" w:hAnsi="Times New Roman" w:cs="Times New Roman"/>
+          <w:sz w:val="28"/>
+          <w:szCs w:val="28"/>
+        </w:rPr>
+      </w:pPr>
+      <w:r>
+        <w:t xml:space="preserve">Рис. </w:t>
+      </w:r>
+      <w:fldSimple w:instr=" SEQ Рис. \* ARABIC ">
+        <w:r>
+          <w:rPr>
+            <w:noProof/>
+          </w:rPr>
+          <w:t>8</w:t>
+        </w:r>
+      </w:fldSimple>
+    </w:p>
+    <w:p>
+      <w:pPr>
+        <w:rPr>
+          <w:rFonts w:ascii="Times New Roman" w:hAnsi="Times New Roman" w:cs="Times New Roman"/>
+          <w:sz w:val="36"/>
+          <w:szCs w:val="36"/>
+        </w:rPr>
+      </w:pPr>
+      <w:r>
+        <w:rPr>
+          <w:rFonts w:ascii="Times New Roman" w:hAnsi="Times New Roman" w:cs="Times New Roman"/>
+          <w:sz w:val="28"/>
+          <w:szCs w:val="28"/>
+        </w:rPr>
+        <w:t xml:space="preserve">На рисунке </w:t>
+      </w:r>
+      <w:r>
+        <w:rPr>
+          <w:rFonts w:ascii="Times New Roman" w:hAnsi="Times New Roman" w:cs="Times New Roman"/>
+          <w:sz w:val="28"/>
+          <w:szCs w:val="28"/>
+        </w:rPr>
+        <w:t>8</w:t>
+      </w:r>
+      <w:r>
+        <w:rPr>
+          <w:rFonts w:ascii="Times New Roman" w:hAnsi="Times New Roman" w:cs="Times New Roman"/>
+          <w:sz w:val="28"/>
+          <w:szCs w:val="28"/>
+        </w:rPr>
+        <w:t xml:space="preserve">. используется метод RZ для передачи сообщения </w:t>
+      </w:r>
+      <w:r>
+        <w:rPr>
+          <w:rFonts w:ascii="Times New Roman" w:hAnsi="Times New Roman" w:cs="Times New Roman"/>
+          <w:sz w:val="28"/>
+          <w:szCs w:val="28"/>
+        </w:rPr>
+        <w:t>с использованием скремблирования.</w:t>
+      </w:r>
+      <w:r>
+        <w:rPr>
+          <w:rFonts w:ascii="Times New Roman" w:hAnsi="Times New Roman" w:cs="Times New Roman"/>
+          <w:sz w:val="28"/>
+          <w:szCs w:val="28"/>
+        </w:rPr>
+        <w:t xml:space="preserve"> Канал передачи является идеальным</w:t>
+      </w:r>
+      <w:r>
+        <w:rPr>
+          <w:rFonts w:ascii="Times New Roman" w:hAnsi="Times New Roman" w:cs="Times New Roman"/>
+          <w:sz w:val="28"/>
+          <w:szCs w:val="28"/>
+        </w:rPr>
+        <w:t xml:space="preserve"> - н</w:t>
+      </w:r>
+      <w:r>
+        <w:rPr>
+          <w:rFonts w:ascii="Times New Roman" w:hAnsi="Times New Roman" w:cs="Times New Roman"/>
+          <w:sz w:val="28"/>
+          <w:szCs w:val="28"/>
+        </w:rPr>
+        <w:t>а приемнике выставлены по нулям значения уровня шума, рассинхронизации приемника и передатчика и граничного напряжения</w:t>
+      </w:r>
+      <w:r>
+        <w:rPr>
+          <w:rFonts w:ascii="Times New Roman" w:hAnsi="Times New Roman" w:cs="Times New Roman"/>
+          <w:sz w:val="28"/>
+          <w:szCs w:val="28"/>
+        </w:rPr>
+        <w:t xml:space="preserve">. </w:t>
+      </w:r>
+      <w:r>
+        <w:rPr>
+          <w:rFonts w:ascii="Times New Roman" w:hAnsi="Times New Roman" w:cs="Times New Roman"/>
+          <w:sz w:val="28"/>
+          <w:szCs w:val="28"/>
+        </w:rPr>
+        <w:t>За 100</w:t>
+      </w:r>
+      <w:r>
+        <w:rPr>
+          <w:rFonts w:ascii="Times New Roman" w:hAnsi="Times New Roman" w:cs="Times New Roman"/>
+          <w:sz w:val="28"/>
+          <w:szCs w:val="28"/>
+        </w:rPr>
+        <w:t xml:space="preserve"> тысяч</w:t>
+      </w:r>
+      <w:r>
+        <w:rPr>
+          <w:rFonts w:ascii="Times New Roman" w:hAnsi="Times New Roman" w:cs="Times New Roman"/>
+          <w:sz w:val="28"/>
+          <w:szCs w:val="28"/>
+        </w:rPr>
+        <w:t xml:space="preserve"> бит сигнал ни разу не был считан с ошибками, соответственно можно утверждать, что данное сообщение с вероятностью, стремящейся к 100, при значениях минимальной гармоники = </w:t>
+      </w:r>
+      <w:r>
+        <w:rPr>
+          <w:rFonts w:ascii="Times New Roman" w:hAnsi="Times New Roman" w:cs="Times New Roman"/>
+          <w:sz w:val="28"/>
+          <w:szCs w:val="28"/>
+        </w:rPr>
+        <w:t>1.9</w:t>
+      </w:r>
+      <w:r>
+        <w:rPr>
+          <w:rFonts w:ascii="Times New Roman" w:hAnsi="Times New Roman" w:cs="Times New Roman"/>
+          <w:sz w:val="28"/>
+          <w:szCs w:val="28"/>
+        </w:rPr>
+        <w:t xml:space="preserve"> МГц, максимальной гармоники = </w:t>
+      </w:r>
+      <w:r>
+        <w:rPr>
+          <w:rFonts w:ascii="Times New Roman" w:hAnsi="Times New Roman" w:cs="Times New Roman"/>
+          <w:sz w:val="28"/>
+          <w:szCs w:val="28"/>
+        </w:rPr>
+        <w:t>8</w:t>
+      </w:r>
+      <w:r>
+        <w:rPr>
+          <w:rFonts w:ascii="Times New Roman" w:hAnsi="Times New Roman" w:cs="Times New Roman"/>
+          <w:sz w:val="28"/>
+          <w:szCs w:val="28"/>
+        </w:rPr>
+        <w:t>.</w:t>
+      </w:r>
+      <w:r>
+        <w:rPr>
+          <w:rFonts w:ascii="Times New Roman" w:hAnsi="Times New Roman" w:cs="Times New Roman"/>
+          <w:sz w:val="28"/>
+          <w:szCs w:val="28"/>
+        </w:rPr>
+        <w:t>1</w:t>
+      </w:r>
+      <w:r>
+        <w:rPr>
+          <w:rFonts w:ascii="Times New Roman" w:hAnsi="Times New Roman" w:cs="Times New Roman"/>
+          <w:sz w:val="28"/>
+          <w:szCs w:val="28"/>
+        </w:rPr>
+        <w:t xml:space="preserve"> МГц может быть считано без ошибок. </w:t>
+      </w:r>
+      <w:r>
+        <w:rPr>
+          <w:rFonts w:ascii="Times New Roman" w:hAnsi="Times New Roman" w:cs="Times New Roman"/>
+          <w:sz w:val="28"/>
+          <w:szCs w:val="28"/>
+        </w:rPr>
+        <w:t>Полоса пропускания равна</w:t>
+      </w:r>
+      <w:r>
+        <w:rPr>
+          <w:rFonts w:ascii="Times New Roman" w:hAnsi="Times New Roman" w:cs="Times New Roman"/>
+          <w:sz w:val="28"/>
+          <w:szCs w:val="28"/>
+        </w:rPr>
+        <w:t xml:space="preserve"> </w:t>
+      </w:r>
+      <w:r>
+        <w:rPr>
+          <w:rFonts w:ascii="Times New Roman" w:hAnsi="Times New Roman" w:cs="Times New Roman"/>
+          <w:sz w:val="28"/>
+          <w:szCs w:val="28"/>
+        </w:rPr>
+        <w:t>6</w:t>
+      </w:r>
+      <w:r>
+        <w:rPr>
+          <w:rFonts w:ascii="Times New Roman" w:hAnsi="Times New Roman" w:cs="Times New Roman"/>
+          <w:sz w:val="28"/>
+          <w:szCs w:val="28"/>
+        </w:rPr>
+        <w:t>.</w:t>
+      </w:r>
+      <w:r>
+        <w:rPr>
+          <w:rFonts w:ascii="Times New Roman" w:hAnsi="Times New Roman" w:cs="Times New Roman"/>
+          <w:sz w:val="28"/>
+          <w:szCs w:val="28"/>
+        </w:rPr>
+        <w:t>2</w:t>
+      </w:r>
+      <w:r>
+        <w:rPr>
+          <w:rFonts w:ascii="Times New Roman" w:hAnsi="Times New Roman" w:cs="Times New Roman"/>
+          <w:sz w:val="28"/>
+          <w:szCs w:val="28"/>
+        </w:rPr>
+        <w:t xml:space="preserve"> МГц</w:t>
+      </w:r>
+      <w:r>
+        <w:rPr>
+          <w:rFonts w:ascii="Times New Roman" w:hAnsi="Times New Roman" w:cs="Times New Roman"/>
+          <w:sz w:val="28"/>
+          <w:szCs w:val="28"/>
+        </w:rPr>
+        <w:t>, такая же, как и без логического кодирования</w:t>
+      </w:r>
+      <w:r>
+        <w:rPr>
+          <w:rFonts w:ascii="Times New Roman" w:hAnsi="Times New Roman" w:cs="Times New Roman"/>
+          <w:sz w:val="28"/>
+          <w:szCs w:val="28"/>
+        </w:rPr>
+        <w:t xml:space="preserve">. </w:t>
+      </w:r>
+      <w:r>
+        <w:rPr>
+          <w:rFonts w:ascii="Times New Roman" w:hAnsi="Times New Roman" w:cs="Times New Roman"/>
+          <w:sz w:val="28"/>
+          <w:szCs w:val="28"/>
+        </w:rPr>
+        <w:t xml:space="preserve">Также можем видеть, что постоянная составляющая отсутствует. </w:t>
+      </w:r>
+      <w:r>
+        <w:rPr>
+          <w:rFonts w:ascii="Times New Roman" w:hAnsi="Times New Roman" w:cs="Times New Roman"/>
+          <w:sz w:val="28"/>
+          <w:szCs w:val="28"/>
+        </w:rPr>
+        <w:t xml:space="preserve">Полоса пропускания </w:t>
+      </w:r>
+      <w:r>
+        <w:rPr>
+          <w:rFonts w:ascii="Times New Roman" w:hAnsi="Times New Roman" w:cs="Times New Roman"/>
+          <w:sz w:val="28"/>
+          <w:szCs w:val="28"/>
+        </w:rPr>
+        <w:t>стал</w:t>
+      </w:r>
+      <w:r>
+        <w:rPr>
+          <w:rFonts w:ascii="Times New Roman" w:hAnsi="Times New Roman" w:cs="Times New Roman"/>
+          <w:sz w:val="28"/>
+          <w:szCs w:val="28"/>
+        </w:rPr>
+        <w:t>а</w:t>
+      </w:r>
+      <w:r>
+        <w:rPr>
+          <w:rFonts w:ascii="Times New Roman" w:hAnsi="Times New Roman" w:cs="Times New Roman"/>
+          <w:sz w:val="28"/>
+          <w:szCs w:val="28"/>
+        </w:rPr>
+        <w:t xml:space="preserve"> более узк</w:t>
+      </w:r>
+      <w:r>
+        <w:rPr>
+          <w:rFonts w:ascii="Times New Roman" w:hAnsi="Times New Roman" w:cs="Times New Roman"/>
+          <w:sz w:val="28"/>
+          <w:szCs w:val="28"/>
+        </w:rPr>
+        <w:t>ой</w:t>
+      </w:r>
+      <w:r>
+        <w:rPr>
+          <w:rFonts w:ascii="Times New Roman" w:hAnsi="Times New Roman" w:cs="Times New Roman"/>
+          <w:sz w:val="28"/>
+          <w:szCs w:val="28"/>
+        </w:rPr>
+        <w:t>, в отличие от избыточного кодирования.</w:t>
+      </w:r>
+    </w:p>
+    <w:p>
+      <w:pPr>
+        <w:rPr>
+          <w:rFonts w:ascii="Times New Roman" w:hAnsi="Times New Roman" w:cs="Times New Roman"/>
+          <w:sz w:val="28"/>
+          <w:szCs w:val="28"/>
+        </w:rPr>
+      </w:pPr>
+    </w:p>
+    <w:p>
+      <w:pPr>
+        <w:keepNext/>
+      </w:pPr>
+      <w:r>
+        <w:rPr>
+          <w:noProof/>
+        </w:rPr>
+        <w:lastRenderedPageBreak/>
+        <w:drawing>
+          <wp:inline distT="0" distB="0" distL="0" distR="0" wp14:anchorId="783A2CE3" wp14:editId="2C07D26F">
+            <wp:extent cx="5940425" cy="4464685"/>
+            <wp:effectExtent l="0" t="0" r="3175" b="0"/>
+            <wp:docPr id="790660174" name="Рисунок 1" descr="Изображение выглядит как текст, электроника, снимок экрана, схема&#10;&#10;Автоматически созданное описание"/>
+            <wp:cNvGraphicFramePr>
+              <a:graphicFrameLocks xmlns:a="http://schemas.openxmlformats.org/drawingml/2006/main" noChangeAspect="1"/>
+            </wp:cNvGraphicFramePr>
+            <a:graphic xmlns:a="http://schemas.openxmlformats.org/drawingml/2006/main">
+              <a:graphicData uri="http://schemas.openxmlformats.org/drawingml/2006/picture">
+                <pic:pic xmlns:pic="http://schemas.openxmlformats.org/drawingml/2006/picture">
+                  <pic:nvPicPr>
+                    <pic:cNvPr id="790660174" name="Рисунок 1" descr="Изображение выглядит как текст, электроника, снимок экрана, схема&#10;&#10;Автоматически созданное описание"/>
+                    <pic:cNvPicPr/>
+                  </pic:nvPicPr>
+                  <pic:blipFill>
+                    <a:blip r:embed="rId16"/>
+                    <a:stretch>
+                      <a:fillRect/>
+                    </a:stretch>
+                  </pic:blipFill>
+                  <pic:spPr>
+                    <a:xfrm>
+                      <a:off x="0" y="0"/>
+                      <a:ext cx="5940425" cy="4464685"/>
+                    </a:xfrm>
+                    <a:prstGeom prst="rect">
+                      <a:avLst/>
+                    </a:prstGeom>
+                  </pic:spPr>
+                </pic:pic>
+              </a:graphicData>
+            </a:graphic>
+          </wp:inline>
+        </w:drawing>
+      </w:r>
+    </w:p>
+    <w:p>
+      <w:pPr>
+        <w:pStyle w:val="ac"/>
+        <w:rPr>
+          <w:rFonts w:ascii="Times New Roman" w:hAnsi="Times New Roman" w:cs="Times New Roman"/>
+          <w:sz w:val="28"/>
+          <w:szCs w:val="28"/>
+        </w:rPr>
+      </w:pPr>
+      <w:r>
+        <w:t xml:space="preserve">Рис. </w:t>
+      </w:r>
+      <w:fldSimple w:instr=" SEQ Рис. \* ARABIC ">
+        <w:r>
+          <w:rPr>
+            <w:noProof/>
+          </w:rPr>
+          <w:t>9</w:t>
+        </w:r>
+      </w:fldSimple>
+    </w:p>
+    <w:p>
+      <w:pPr>
+        <w:rPr>
+          <w:rFonts w:ascii="Times New Roman" w:hAnsi="Times New Roman" w:cs="Times New Roman"/>
+          <w:sz w:val="28"/>
+          <w:szCs w:val="28"/>
+        </w:rPr>
+      </w:pPr>
+      <w:r>
+        <w:rPr>
+          <w:rFonts w:ascii="Times New Roman" w:hAnsi="Times New Roman" w:cs="Times New Roman"/>
+          <w:sz w:val="28"/>
+          <w:szCs w:val="28"/>
+        </w:rPr>
+        <w:t xml:space="preserve">На рисунке </w:t>
+      </w:r>
+      <w:r>
+        <w:rPr>
+          <w:rFonts w:ascii="Times New Roman" w:hAnsi="Times New Roman" w:cs="Times New Roman"/>
+          <w:sz w:val="28"/>
+          <w:szCs w:val="28"/>
+        </w:rPr>
+        <w:t>9</w:t>
+      </w:r>
+      <w:r>
+        <w:rPr>
+          <w:rFonts w:ascii="Times New Roman" w:hAnsi="Times New Roman" w:cs="Times New Roman"/>
+          <w:sz w:val="28"/>
+          <w:szCs w:val="28"/>
+        </w:rPr>
+        <w:t xml:space="preserve">. используется метод </w:t>
       </w:r>
       <w:r>
         <w:rPr>
@@ -3785,7 +4749,79 @@
           <w:szCs w:val="28"/>
           <w:lang w:val="en-US"/>
         </w:rPr>
-        <w:t>B</w:t>
+        <w:t>M</w:t>
+      </w:r>
+      <w:r>
+        <w:rPr>
+          <w:rFonts w:ascii="Times New Roman" w:hAnsi="Times New Roman" w:cs="Times New Roman"/>
+          <w:sz w:val="28"/>
+          <w:szCs w:val="28"/>
+        </w:rPr>
+        <w:t>2</w:t>
+      </w:r>
+      <w:r>
+        <w:rPr>
+          <w:rFonts w:ascii="Times New Roman" w:hAnsi="Times New Roman" w:cs="Times New Roman"/>
+          <w:sz w:val="28"/>
+          <w:szCs w:val="28"/>
+        </w:rPr>
+        <w:t xml:space="preserve"> для передачи сообщения </w:t>
+      </w:r>
+      <w:r>
+        <w:rPr>
+          <w:rFonts w:ascii="Times New Roman" w:hAnsi="Times New Roman" w:cs="Times New Roman"/>
+          <w:sz w:val="28"/>
+          <w:szCs w:val="28"/>
+        </w:rPr>
+        <w:t>с использованием избыточного кодирования</w:t>
+      </w:r>
+      <w:r>
+        <w:rPr>
+          <w:rFonts w:ascii="Times New Roman" w:hAnsi="Times New Roman" w:cs="Times New Roman"/>
+          <w:sz w:val="28"/>
+          <w:szCs w:val="28"/>
+        </w:rPr>
+        <w:t>. Канал передачи является идеальным</w:t>
+      </w:r>
+      <w:r>
+        <w:rPr>
+          <w:rFonts w:ascii="Times New Roman" w:hAnsi="Times New Roman" w:cs="Times New Roman"/>
+          <w:sz w:val="28"/>
+          <w:szCs w:val="28"/>
+        </w:rPr>
+        <w:t>, потому что н</w:t>
+      </w:r>
+      <w:r>
+        <w:rPr>
+          <w:rFonts w:ascii="Times New Roman" w:hAnsi="Times New Roman" w:cs="Times New Roman"/>
+          <w:sz w:val="28"/>
+          <w:szCs w:val="28"/>
+        </w:rPr>
+        <w:t>а приемнике выставлены по нулям значения уровня шума, рассинхронизации приемника и передатчика и граничного напряжения</w:t>
+      </w:r>
+      <w:r>
+        <w:rPr>
+          <w:rFonts w:ascii="Times New Roman" w:hAnsi="Times New Roman" w:cs="Times New Roman"/>
+          <w:sz w:val="28"/>
+          <w:szCs w:val="28"/>
+        </w:rPr>
+        <w:t>. Частота</w:t>
+      </w:r>
+      <w:r>
+        <w:rPr>
+          <w:rFonts w:ascii="Times New Roman" w:hAnsi="Times New Roman" w:cs="Times New Roman"/>
+          <w:sz w:val="28"/>
+          <w:szCs w:val="28"/>
+        </w:rPr>
+        <w:t xml:space="preserve"> минимальной гармоники — </w:t>
+      </w:r>
+      <w:r>
+        <w:rPr>
+          <w:rFonts w:ascii="Times New Roman" w:hAnsi="Times New Roman" w:cs="Times New Roman"/>
+          <w:sz w:val="28"/>
+          <w:szCs w:val="28"/>
+        </w:rPr>
+        <w:t>3</w:t>
       </w:r>
       <w:r>
         <w:rPr>
@@ -3795,15 +4831,150 @@
         </w:rPr>
         <w:t>.</w:t>
       </w:r>
-    </w:p>
-    <w:p>
-      <w:pPr>
-        <w:rPr>
-          <w:rFonts w:ascii="Times New Roman" w:hAnsi="Times New Roman" w:cs="Times New Roman"/>
-          <w:sz w:val="28"/>
-          <w:szCs w:val="28"/>
-        </w:rPr>
-      </w:pPr>
+      <w:r>
+        <w:rPr>
+          <w:rFonts w:ascii="Times New Roman" w:hAnsi="Times New Roman" w:cs="Times New Roman"/>
+          <w:sz w:val="28"/>
+          <w:szCs w:val="28"/>
+        </w:rPr>
+        <w:t>8</w:t>
+      </w:r>
+      <w:r>
+        <w:rPr>
+          <w:rFonts w:ascii="Times New Roman" w:hAnsi="Times New Roman" w:cs="Times New Roman"/>
+          <w:sz w:val="28"/>
+          <w:szCs w:val="28"/>
+        </w:rPr>
+        <w:t xml:space="preserve"> МГц, максимальной гармоники 8.</w:t>
+      </w:r>
+      <w:r>
+        <w:rPr>
+          <w:rFonts w:ascii="Times New Roman" w:hAnsi="Times New Roman" w:cs="Times New Roman"/>
+          <w:sz w:val="28"/>
+          <w:szCs w:val="28"/>
+        </w:rPr>
+        <w:t>1</w:t>
+      </w:r>
+      <w:r>
+        <w:rPr>
+          <w:rFonts w:ascii="Times New Roman" w:hAnsi="Times New Roman" w:cs="Times New Roman"/>
+          <w:sz w:val="28"/>
+          <w:szCs w:val="28"/>
+        </w:rPr>
+        <w:t xml:space="preserve"> МГц. Полоса пропускания сигнала — </w:t>
+      </w:r>
+      <w:r>
+        <w:rPr>
+          <w:rFonts w:ascii="Times New Roman" w:hAnsi="Times New Roman" w:cs="Times New Roman"/>
+          <w:sz w:val="28"/>
+          <w:szCs w:val="28"/>
+        </w:rPr>
+        <w:t>4</w:t>
+      </w:r>
+      <w:r>
+        <w:rPr>
+          <w:rFonts w:ascii="Times New Roman" w:hAnsi="Times New Roman" w:cs="Times New Roman"/>
+          <w:sz w:val="28"/>
+          <w:szCs w:val="28"/>
+        </w:rPr>
+        <w:t>.</w:t>
+      </w:r>
+      <w:r>
+        <w:rPr>
+          <w:rFonts w:ascii="Times New Roman" w:hAnsi="Times New Roman" w:cs="Times New Roman"/>
+          <w:sz w:val="28"/>
+          <w:szCs w:val="28"/>
+        </w:rPr>
+        <w:t>3</w:t>
+      </w:r>
+      <w:r>
+        <w:rPr>
+          <w:rFonts w:ascii="Times New Roman" w:hAnsi="Times New Roman" w:cs="Times New Roman"/>
+          <w:sz w:val="28"/>
+          <w:szCs w:val="28"/>
+        </w:rPr>
+        <w:t xml:space="preserve"> МГц. </w:t>
+      </w:r>
+      <w:r>
+        <w:rPr>
+          <w:rFonts w:ascii="Times New Roman" w:hAnsi="Times New Roman" w:cs="Times New Roman"/>
+          <w:sz w:val="28"/>
+          <w:szCs w:val="28"/>
+        </w:rPr>
+        <w:t xml:space="preserve">Постоянная составляющая </w:t>
+      </w:r>
+      <w:r>
+        <w:rPr>
+          <w:rFonts w:ascii="Times New Roman" w:hAnsi="Times New Roman" w:cs="Times New Roman"/>
+          <w:sz w:val="28"/>
+          <w:szCs w:val="28"/>
+        </w:rPr>
+        <w:t xml:space="preserve">также </w:t>
+      </w:r>
+      <w:r>
+        <w:rPr>
+          <w:rFonts w:ascii="Times New Roman" w:hAnsi="Times New Roman" w:cs="Times New Roman"/>
+          <w:sz w:val="28"/>
+          <w:szCs w:val="28"/>
+        </w:rPr>
+        <w:t>отсутствует.</w:t>
+      </w:r>
+      <w:r>
+        <w:rPr>
+          <w:rFonts w:ascii="Times New Roman" w:hAnsi="Times New Roman" w:cs="Times New Roman"/>
+          <w:sz w:val="28"/>
+          <w:szCs w:val="28"/>
+        </w:rPr>
+        <w:t xml:space="preserve"> </w:t>
+      </w:r>
+      <w:r>
+        <w:rPr>
+          <w:rFonts w:ascii="Times New Roman" w:hAnsi="Times New Roman" w:cs="Times New Roman"/>
+          <w:sz w:val="28"/>
+          <w:szCs w:val="28"/>
+        </w:rPr>
+        <w:t xml:space="preserve">Полоса пропускания </w:t>
+      </w:r>
+      <w:r>
+        <w:rPr>
+          <w:rFonts w:ascii="Times New Roman" w:hAnsi="Times New Roman" w:cs="Times New Roman"/>
+          <w:sz w:val="28"/>
+          <w:szCs w:val="28"/>
+        </w:rPr>
+        <w:t>стал</w:t>
+      </w:r>
+      <w:r>
+        <w:rPr>
+          <w:rFonts w:ascii="Times New Roman" w:hAnsi="Times New Roman" w:cs="Times New Roman"/>
+          <w:sz w:val="28"/>
+          <w:szCs w:val="28"/>
+        </w:rPr>
+        <w:t>а</w:t>
+      </w:r>
+      <w:r>
+        <w:rPr>
+          <w:rFonts w:ascii="Times New Roman" w:hAnsi="Times New Roman" w:cs="Times New Roman"/>
+          <w:sz w:val="28"/>
+          <w:szCs w:val="28"/>
+        </w:rPr>
+        <w:t xml:space="preserve"> шире</w:t>
+      </w:r>
+      <w:r>
+        <w:rPr>
+          <w:rFonts w:ascii="Times New Roman" w:hAnsi="Times New Roman" w:cs="Times New Roman"/>
+          <w:sz w:val="28"/>
+          <w:szCs w:val="28"/>
+        </w:rPr>
+        <w:t>, в отличие от метода избыточного кодирования</w:t>
+      </w:r>
+      <w:r>
+        <w:rPr>
+          <w:rFonts w:ascii="Times New Roman" w:hAnsi="Times New Roman" w:cs="Times New Roman"/>
+          <w:sz w:val="28"/>
+          <w:szCs w:val="28"/>
+        </w:rPr>
+        <w:t>.</w:t>
+      </w:r>
     </w:p>
     <w:p>
       <w:pPr>
@@ -3844,23 +5015,87 @@
           <w:sz w:val="28"/>
           <w:szCs w:val="28"/>
         </w:rPr>
-        <w:t xml:space="preserve">В нем </w:t>
-      </w:r>
-      <w:r>
-        <w:rPr>
-          <w:rFonts w:ascii="Times New Roman" w:hAnsi="Times New Roman" w:cs="Times New Roman"/>
-          <w:sz w:val="28"/>
-          <w:szCs w:val="28"/>
-        </w:rPr>
-        <w:t>ч</w:t>
-      </w:r>
-      <w:r>
-        <w:rPr>
-          <w:rFonts w:ascii="Times New Roman" w:hAnsi="Times New Roman" w:cs="Times New Roman"/>
-          <w:sz w:val="28"/>
-          <w:szCs w:val="28"/>
-        </w:rPr>
-        <w:t xml:space="preserve">астота минимальной гармоники — </w:t>
+        <w:t>В нем</w:t>
+      </w:r>
+      <w:r>
+        <w:rPr>
+          <w:rFonts w:ascii="Times New Roman" w:hAnsi="Times New Roman" w:cs="Times New Roman"/>
+          <w:sz w:val="28"/>
+          <w:szCs w:val="28"/>
+        </w:rPr>
+        <w:t xml:space="preserve"> есть небольшая постоянная составляющая, но при этом</w:t>
+      </w:r>
+      <w:r>
+        <w:rPr>
+          <w:rFonts w:ascii="Times New Roman" w:hAnsi="Times New Roman" w:cs="Times New Roman"/>
+          <w:sz w:val="28"/>
+          <w:szCs w:val="28"/>
+        </w:rPr>
+        <w:t xml:space="preserve"> ч</w:t>
+      </w:r>
+      <w:r>
+        <w:rPr>
+          <w:rFonts w:ascii="Times New Roman" w:hAnsi="Times New Roman" w:cs="Times New Roman"/>
+          <w:sz w:val="28"/>
+          <w:szCs w:val="28"/>
+        </w:rPr>
+        <w:t xml:space="preserve">астота </w:t>
+      </w:r>
+      <w:r>
+        <w:rPr>
+          <w:rFonts w:ascii="Times New Roman" w:hAnsi="Times New Roman" w:cs="Times New Roman"/>
+          <w:sz w:val="28"/>
+          <w:szCs w:val="28"/>
+        </w:rPr>
+        <w:t xml:space="preserve">минимальной гармоники — </w:t>
+      </w:r>
+      <w:r>
+        <w:rPr>
+          <w:rFonts w:ascii="Times New Roman" w:hAnsi="Times New Roman" w:cs="Times New Roman"/>
+          <w:sz w:val="28"/>
+          <w:szCs w:val="28"/>
+        </w:rPr>
+        <w:t>0</w:t>
+      </w:r>
+      <w:r>
+        <w:rPr>
+          <w:rFonts w:ascii="Times New Roman" w:hAnsi="Times New Roman" w:cs="Times New Roman"/>
+          <w:sz w:val="28"/>
+          <w:szCs w:val="28"/>
+        </w:rPr>
+        <w:t>.</w:t>
+      </w:r>
+      <w:r>
+        <w:rPr>
+          <w:rFonts w:ascii="Times New Roman" w:hAnsi="Times New Roman" w:cs="Times New Roman"/>
+          <w:sz w:val="28"/>
+          <w:szCs w:val="28"/>
+        </w:rPr>
+        <w:t>9</w:t>
+      </w:r>
+      <w:r>
+        <w:rPr>
+          <w:rFonts w:ascii="Times New Roman" w:hAnsi="Times New Roman" w:cs="Times New Roman"/>
+          <w:sz w:val="28"/>
+          <w:szCs w:val="28"/>
+        </w:rPr>
+        <w:t xml:space="preserve"> МГц, максимальной — </w:t>
+      </w:r>
+      <w:r>
+        <w:rPr>
+          <w:rFonts w:ascii="Times New Roman" w:hAnsi="Times New Roman" w:cs="Times New Roman"/>
+          <w:sz w:val="28"/>
+          <w:szCs w:val="28"/>
+        </w:rPr>
+        <w:t>4</w:t>
+      </w:r>
+      <w:r>
+        <w:rPr>
+          <w:rFonts w:ascii="Times New Roman" w:hAnsi="Times New Roman" w:cs="Times New Roman"/>
+          <w:sz w:val="28"/>
+          <w:szCs w:val="28"/>
+        </w:rPr>
+        <w:t>.</w:t>
       </w:r>
       <w:r>
         <w:rPr>
@@ -3876,6 +5111,38 @@
           <w:sz w:val="28"/>
           <w:szCs w:val="28"/>
         </w:rPr>
+        <w:t xml:space="preserve"> МГц. </w:t>
+      </w:r>
+      <w:r>
+        <w:rPr>
+          <w:rFonts w:ascii="Times New Roman" w:hAnsi="Times New Roman" w:cs="Times New Roman"/>
+          <w:sz w:val="28"/>
+          <w:szCs w:val="28"/>
+        </w:rPr>
+        <w:t>Полоса пропускания равна</w:t>
+      </w:r>
+      <w:r>
+        <w:rPr>
+          <w:rFonts w:ascii="Times New Roman" w:hAnsi="Times New Roman" w:cs="Times New Roman"/>
+          <w:sz w:val="28"/>
+          <w:szCs w:val="28"/>
+        </w:rPr>
+        <w:t xml:space="preserve"> </w:t>
+      </w:r>
+      <w:r>
+        <w:rPr>
+          <w:rFonts w:ascii="Times New Roman" w:hAnsi="Times New Roman" w:cs="Times New Roman"/>
+          <w:sz w:val="28"/>
+          <w:szCs w:val="28"/>
+        </w:rPr>
+        <w:t>3</w:t>
+      </w:r>
+      <w:r>
+        <w:rPr>
+          <w:rFonts w:ascii="Times New Roman" w:hAnsi="Times New Roman" w:cs="Times New Roman"/>
+          <w:sz w:val="28"/>
+          <w:szCs w:val="28"/>
+        </w:rPr>
         <w:t>.</w:t>
       </w:r>
       <w:r>
@@ -3884,54 +5151,6 @@
           <w:sz w:val="28"/>
           <w:szCs w:val="28"/>
         </w:rPr>
-        <w:t>3</w:t>
-      </w:r>
-      <w:r>
-        <w:rPr>
-          <w:rFonts w:ascii="Times New Roman" w:hAnsi="Times New Roman" w:cs="Times New Roman"/>
-          <w:sz w:val="28"/>
-          <w:szCs w:val="28"/>
-        </w:rPr>
-        <w:t xml:space="preserve"> МГц, максимальной — </w:t>
-      </w:r>
-      <w:r>
-        <w:rPr>
-          <w:rFonts w:ascii="Times New Roman" w:hAnsi="Times New Roman" w:cs="Times New Roman"/>
-          <w:sz w:val="28"/>
-          <w:szCs w:val="28"/>
-        </w:rPr>
-        <w:t>3</w:t>
-      </w:r>
-      <w:r>
-        <w:rPr>
-          <w:rFonts w:ascii="Times New Roman" w:hAnsi="Times New Roman" w:cs="Times New Roman"/>
-          <w:sz w:val="28"/>
-          <w:szCs w:val="28"/>
-        </w:rPr>
-        <w:t>.</w:t>
-      </w:r>
-      <w:r>
-        <w:rPr>
-          <w:rFonts w:ascii="Times New Roman" w:hAnsi="Times New Roman" w:cs="Times New Roman"/>
-          <w:sz w:val="28"/>
-          <w:szCs w:val="28"/>
-        </w:rPr>
-        <w:t>5</w:t>
-      </w:r>
-      <w:r>
-        <w:rPr>
-          <w:rFonts w:ascii="Times New Roman" w:hAnsi="Times New Roman" w:cs="Times New Roman"/>
-          <w:sz w:val="28"/>
-          <w:szCs w:val="28"/>
-        </w:rPr>
-        <w:t xml:space="preserve"> МГц. Спектр равен </w:t>
-      </w:r>
-      <w:r>
-        <w:rPr>
-          <w:rFonts w:ascii="Times New Roman" w:hAnsi="Times New Roman" w:cs="Times New Roman"/>
-          <w:sz w:val="28"/>
-          <w:szCs w:val="28"/>
-        </w:rPr>
         <w:t>2</w:t>
       </w:r>
       <w:r>
@@ -3940,22 +5159,6 @@
           <w:sz w:val="28"/>
           <w:szCs w:val="28"/>
         </w:rPr>
-        <w:t>.</w:t>
-      </w:r>
-      <w:r>
-        <w:rPr>
-          <w:rFonts w:ascii="Times New Roman" w:hAnsi="Times New Roman" w:cs="Times New Roman"/>
-          <w:sz w:val="28"/>
-          <w:szCs w:val="28"/>
-        </w:rPr>
-        <w:t>2</w:t>
-      </w:r>
-      <w:r>
-        <w:rPr>
-          <w:rFonts w:ascii="Times New Roman" w:hAnsi="Times New Roman" w:cs="Times New Roman"/>
-          <w:sz w:val="28"/>
-          <w:szCs w:val="28"/>
-        </w:rPr>
         <w:t xml:space="preserve"> МГц.</w:t>
       </w:r>
     </w:p>
@@ -4003,516 +5206,24 @@
           <w:szCs w:val="28"/>
         </w:rPr>
       </w:pPr>
-      <w:r>
-        <w:rPr>
-          <w:rFonts w:ascii="Times New Roman" w:hAnsi="Times New Roman" w:cs="Times New Roman"/>
-          <w:sz w:val="28"/>
-          <w:szCs w:val="28"/>
-        </w:rPr>
-        <w:lastRenderedPageBreak/>
-        <w:t xml:space="preserve">Проанализируем как меняется полоса пропускания идеального канала для каждого метода физического кодирования при использовании </w:t>
-      </w:r>
-      <w:r>
-        <w:rPr>
-          <w:rFonts w:ascii="Times New Roman" w:hAnsi="Times New Roman" w:cs="Times New Roman"/>
-          <w:sz w:val="28"/>
-          <w:szCs w:val="28"/>
-        </w:rPr>
-        <w:t>скремблирования</w:t>
-      </w:r>
-      <w:r>
-        <w:rPr>
-          <w:rFonts w:ascii="Times New Roman" w:hAnsi="Times New Roman" w:cs="Times New Roman"/>
-          <w:sz w:val="28"/>
-          <w:szCs w:val="28"/>
-        </w:rPr>
-        <w:t>.</w:t>
-      </w:r>
-    </w:p>
-    <w:p>
-      <w:pPr>
-        <w:rPr>
-          <w:rFonts w:ascii="Times New Roman" w:hAnsi="Times New Roman" w:cs="Times New Roman"/>
-          <w:sz w:val="28"/>
-          <w:szCs w:val="28"/>
-        </w:rPr>
-      </w:pPr>
-    </w:p>
-    <w:p>
-      <w:pPr>
-        <w:rPr>
-          <w:rFonts w:ascii="Times New Roman" w:hAnsi="Times New Roman" w:cs="Times New Roman"/>
-          <w:sz w:val="28"/>
-          <w:szCs w:val="28"/>
-        </w:rPr>
-      </w:pPr>
-    </w:p>
-    <w:p>
-      <w:pPr>
-        <w:rPr>
-          <w:rFonts w:ascii="Times New Roman" w:hAnsi="Times New Roman" w:cs="Times New Roman"/>
-          <w:sz w:val="28"/>
-          <w:szCs w:val="28"/>
-        </w:rPr>
-      </w:pPr>
-    </w:p>
-    <w:p>
-      <w:pPr>
-        <w:rPr>
-          <w:rFonts w:ascii="Times New Roman" w:hAnsi="Times New Roman" w:cs="Times New Roman"/>
-          <w:sz w:val="28"/>
-          <w:szCs w:val="28"/>
-        </w:rPr>
-      </w:pPr>
-    </w:p>
-    <w:p>
-      <w:pPr>
-        <w:rPr>
-          <w:rFonts w:ascii="Times New Roman" w:hAnsi="Times New Roman" w:cs="Times New Roman"/>
-          <w:sz w:val="28"/>
-          <w:szCs w:val="28"/>
-        </w:rPr>
-      </w:pPr>
-    </w:p>
-    <w:p>
-      <w:pPr>
-        <w:rPr>
-          <w:rFonts w:ascii="Times New Roman" w:hAnsi="Times New Roman" w:cs="Times New Roman"/>
-          <w:sz w:val="28"/>
-          <w:szCs w:val="28"/>
-        </w:rPr>
-      </w:pPr>
-    </w:p>
-    <w:p>
-      <w:pPr>
-        <w:rPr>
-          <w:rFonts w:ascii="Times New Roman" w:hAnsi="Times New Roman" w:cs="Times New Roman"/>
-          <w:sz w:val="28"/>
-          <w:szCs w:val="28"/>
-        </w:rPr>
-      </w:pPr>
-    </w:p>
-    <w:p>
-      <w:pPr>
-        <w:rPr>
-          <w:rFonts w:ascii="Times New Roman" w:hAnsi="Times New Roman" w:cs="Times New Roman"/>
-          <w:sz w:val="28"/>
-          <w:szCs w:val="28"/>
-        </w:rPr>
-      </w:pPr>
-    </w:p>
-    <w:p>
-      <w:pPr>
-        <w:rPr>
-          <w:rFonts w:ascii="Times New Roman" w:hAnsi="Times New Roman" w:cs="Times New Roman"/>
-          <w:sz w:val="28"/>
-          <w:szCs w:val="28"/>
-        </w:rPr>
-      </w:pPr>
-    </w:p>
-    <w:p>
-      <w:pPr>
-        <w:rPr>
-          <w:rFonts w:ascii="Times New Roman" w:hAnsi="Times New Roman" w:cs="Times New Roman"/>
-          <w:sz w:val="28"/>
-          <w:szCs w:val="28"/>
-        </w:rPr>
-      </w:pPr>
-    </w:p>
-    <w:p>
-      <w:pPr>
-        <w:rPr>
-          <w:rFonts w:ascii="Times New Roman" w:hAnsi="Times New Roman" w:cs="Times New Roman"/>
-          <w:sz w:val="28"/>
-          <w:szCs w:val="28"/>
-        </w:rPr>
-      </w:pPr>
-    </w:p>
-    <w:p>
-      <w:pPr>
-        <w:rPr>
-          <w:rFonts w:ascii="Times New Roman" w:hAnsi="Times New Roman" w:cs="Times New Roman"/>
-          <w:sz w:val="28"/>
-          <w:szCs w:val="28"/>
-        </w:rPr>
-      </w:pPr>
-    </w:p>
-    <w:p>
-      <w:pPr>
-        <w:rPr>
-          <w:rFonts w:ascii="Times New Roman" w:hAnsi="Times New Roman" w:cs="Times New Roman"/>
-          <w:sz w:val="28"/>
-          <w:szCs w:val="28"/>
-        </w:rPr>
-      </w:pPr>
-      <w:r>
-        <w:rPr>
-          <w:rFonts w:ascii="Times New Roman" w:hAnsi="Times New Roman" w:cs="Times New Roman"/>
-          <w:sz w:val="28"/>
-          <w:szCs w:val="28"/>
-        </w:rPr>
-        <w:t xml:space="preserve"> </w:t>
-      </w:r>
-    </w:p>
-    <w:p>
-      <w:pPr>
-        <w:rPr>
-          <w:rFonts w:ascii="Times New Roman" w:hAnsi="Times New Roman" w:cs="Times New Roman"/>
-          <w:sz w:val="28"/>
-          <w:szCs w:val="28"/>
-        </w:rPr>
-      </w:pPr>
-    </w:p>
-    <w:p>
-      <w:pPr>
-        <w:rPr>
-          <w:rFonts w:ascii="Times New Roman" w:hAnsi="Times New Roman" w:cs="Times New Roman"/>
-          <w:sz w:val="28"/>
-          <w:szCs w:val="28"/>
-        </w:rPr>
-      </w:pPr>
-    </w:p>
-    <w:p>
-      <w:pPr>
-        <w:rPr>
-          <w:rFonts w:ascii="Times New Roman" w:hAnsi="Times New Roman" w:cs="Times New Roman"/>
-          <w:sz w:val="28"/>
-          <w:szCs w:val="28"/>
-        </w:rPr>
-      </w:pPr>
-    </w:p>
-    <w:p>
-      <w:pPr>
-        <w:rPr>
-          <w:rFonts w:ascii="Times New Roman" w:hAnsi="Times New Roman" w:cs="Times New Roman"/>
-          <w:sz w:val="28"/>
-          <w:szCs w:val="28"/>
-        </w:rPr>
-      </w:pPr>
-    </w:p>
-    <w:p>
-      <w:pPr>
-        <w:rPr>
-          <w:rFonts w:ascii="Times New Roman" w:hAnsi="Times New Roman" w:cs="Times New Roman"/>
-          <w:sz w:val="28"/>
-          <w:szCs w:val="28"/>
-        </w:rPr>
-      </w:pPr>
-    </w:p>
-    <w:p>
-      <w:pPr>
-        <w:rPr>
-          <w:rFonts w:ascii="Times New Roman" w:hAnsi="Times New Roman" w:cs="Times New Roman"/>
-          <w:sz w:val="28"/>
-          <w:szCs w:val="28"/>
-        </w:rPr>
-      </w:pPr>
-    </w:p>
-    <w:p>
-      <w:pPr>
-        <w:rPr>
-          <w:rFonts w:ascii="Times New Roman" w:hAnsi="Times New Roman" w:cs="Times New Roman"/>
-          <w:sz w:val="28"/>
-          <w:szCs w:val="28"/>
-        </w:rPr>
-      </w:pPr>
-    </w:p>
-    <w:p>
-      <w:pPr>
-        <w:rPr>
-          <w:rFonts w:ascii="Times New Roman" w:hAnsi="Times New Roman" w:cs="Times New Roman"/>
-          <w:sz w:val="28"/>
-          <w:szCs w:val="28"/>
-        </w:rPr>
-      </w:pPr>
-    </w:p>
-    <w:p>
-      <w:pPr>
-        <w:rPr>
-          <w:rFonts w:ascii="Times New Roman" w:hAnsi="Times New Roman" w:cs="Times New Roman"/>
-          <w:sz w:val="28"/>
-          <w:szCs w:val="28"/>
-        </w:rPr>
-      </w:pPr>
-    </w:p>
-    <w:p>
-      <w:pPr>
-        <w:rPr>
-          <w:rFonts w:ascii="Times New Roman" w:hAnsi="Times New Roman" w:cs="Times New Roman"/>
-          <w:sz w:val="28"/>
-          <w:szCs w:val="28"/>
-        </w:rPr>
-      </w:pPr>
-    </w:p>
-    <w:p>
-      <w:pPr>
-        <w:rPr>
-          <w:rFonts w:ascii="Times New Roman" w:hAnsi="Times New Roman" w:cs="Times New Roman"/>
-          <w:sz w:val="28"/>
-          <w:szCs w:val="28"/>
-        </w:rPr>
-      </w:pPr>
-    </w:p>
-    <w:p>
-      <w:pPr>
-        <w:rPr>
-          <w:rFonts w:ascii="Times New Roman" w:hAnsi="Times New Roman" w:cs="Times New Roman"/>
-          <w:sz w:val="28"/>
-          <w:szCs w:val="28"/>
-        </w:rPr>
-      </w:pPr>
-    </w:p>
-    <w:p>
-      <w:pPr>
-        <w:rPr>
-          <w:rFonts w:ascii="Times New Roman" w:hAnsi="Times New Roman" w:cs="Times New Roman"/>
-          <w:sz w:val="28"/>
-          <w:szCs w:val="28"/>
-        </w:rPr>
-      </w:pPr>
-    </w:p>
-    <w:p>
-      <w:pPr>
-        <w:rPr>
-          <w:rFonts w:ascii="Times New Roman" w:hAnsi="Times New Roman" w:cs="Times New Roman"/>
-          <w:sz w:val="28"/>
-          <w:szCs w:val="28"/>
-        </w:rPr>
-      </w:pPr>
-    </w:p>
-    <w:p>
-      <w:pPr>
-        <w:rPr>
-          <w:rFonts w:ascii="Times New Roman" w:hAnsi="Times New Roman" w:cs="Times New Roman"/>
-          <w:sz w:val="28"/>
-          <w:szCs w:val="28"/>
-        </w:rPr>
-      </w:pPr>
-    </w:p>
-    <w:p>
-      <w:pPr>
-        <w:rPr>
-          <w:rFonts w:ascii="Times New Roman" w:hAnsi="Times New Roman" w:cs="Times New Roman"/>
-          <w:sz w:val="28"/>
-          <w:szCs w:val="28"/>
-        </w:rPr>
-      </w:pPr>
-    </w:p>
-    <w:p>
-      <w:pPr>
-        <w:rPr>
-          <w:rFonts w:ascii="Times New Roman" w:hAnsi="Times New Roman" w:cs="Times New Roman"/>
-          <w:sz w:val="28"/>
-          <w:szCs w:val="28"/>
-        </w:rPr>
-      </w:pPr>
-    </w:p>
-    <w:p>
-      <w:pPr>
-        <w:rPr>
-          <w:rFonts w:ascii="Times New Roman" w:hAnsi="Times New Roman" w:cs="Times New Roman"/>
-          <w:sz w:val="28"/>
-          <w:szCs w:val="28"/>
-        </w:rPr>
-      </w:pPr>
-    </w:p>
-    <w:p>
-      <w:pPr>
-        <w:rPr>
-          <w:rFonts w:ascii="Times New Roman" w:hAnsi="Times New Roman" w:cs="Times New Roman"/>
-          <w:sz w:val="28"/>
-          <w:szCs w:val="28"/>
-        </w:rPr>
-      </w:pPr>
-    </w:p>
-    <w:p>
-      <w:pPr>
-        <w:rPr>
-          <w:rFonts w:ascii="Times New Roman" w:hAnsi="Times New Roman" w:cs="Times New Roman"/>
-          <w:sz w:val="28"/>
-          <w:szCs w:val="28"/>
-        </w:rPr>
-      </w:pPr>
-    </w:p>
-    <w:p>
-      <w:pPr>
-        <w:rPr>
-          <w:rFonts w:ascii="Times New Roman" w:hAnsi="Times New Roman" w:cs="Times New Roman"/>
-          <w:sz w:val="28"/>
-          <w:szCs w:val="28"/>
-        </w:rPr>
-      </w:pPr>
-    </w:p>
-    <w:p>
-      <w:pPr>
-        <w:rPr>
-          <w:rFonts w:ascii="Times New Roman" w:hAnsi="Times New Roman" w:cs="Times New Roman"/>
-          <w:sz w:val="28"/>
-          <w:szCs w:val="28"/>
-        </w:rPr>
-      </w:pPr>
-    </w:p>
-    <w:p>
-      <w:pPr>
-        <w:rPr>
-          <w:rFonts w:ascii="Times New Roman" w:hAnsi="Times New Roman" w:cs="Times New Roman"/>
-          <w:sz w:val="28"/>
-          <w:szCs w:val="28"/>
-        </w:rPr>
-      </w:pPr>
-    </w:p>
-    <w:p>
-      <w:pPr>
-        <w:rPr>
-          <w:rFonts w:ascii="Times New Roman" w:hAnsi="Times New Roman" w:cs="Times New Roman"/>
-          <w:sz w:val="28"/>
-          <w:szCs w:val="28"/>
-        </w:rPr>
-      </w:pPr>
-    </w:p>
-    <w:p>
-      <w:pPr>
-        <w:rPr>
-          <w:rFonts w:ascii="Times New Roman" w:hAnsi="Times New Roman" w:cs="Times New Roman"/>
-          <w:sz w:val="28"/>
-          <w:szCs w:val="28"/>
-        </w:rPr>
-      </w:pPr>
-    </w:p>
-    <w:p>
-      <w:pPr>
-        <w:rPr>
-          <w:rFonts w:ascii="Times New Roman" w:hAnsi="Times New Roman" w:cs="Times New Roman"/>
-          <w:sz w:val="28"/>
-          <w:szCs w:val="28"/>
-        </w:rPr>
-      </w:pPr>
-    </w:p>
-    <w:p>
-      <w:pPr>
-        <w:rPr>
-          <w:rFonts w:ascii="Times New Roman" w:hAnsi="Times New Roman" w:cs="Times New Roman"/>
-          <w:sz w:val="28"/>
-          <w:szCs w:val="28"/>
-        </w:rPr>
-      </w:pPr>
-    </w:p>
-    <w:p>
-      <w:pPr>
-        <w:rPr>
-          <w:rFonts w:ascii="Times New Roman" w:hAnsi="Times New Roman" w:cs="Times New Roman"/>
-          <w:sz w:val="28"/>
-          <w:szCs w:val="28"/>
-        </w:rPr>
-      </w:pPr>
-    </w:p>
-    <w:p>
-      <w:pPr>
-        <w:rPr>
-          <w:rFonts w:ascii="Times New Roman" w:hAnsi="Times New Roman" w:cs="Times New Roman"/>
-          <w:sz w:val="28"/>
-          <w:szCs w:val="28"/>
-        </w:rPr>
-      </w:pPr>
-    </w:p>
-    <w:p>
-      <w:pPr>
-        <w:rPr>
-          <w:rFonts w:ascii="Times New Roman" w:hAnsi="Times New Roman" w:cs="Times New Roman"/>
-          <w:sz w:val="28"/>
-          <w:szCs w:val="28"/>
-        </w:rPr>
-      </w:pPr>
-    </w:p>
-    <w:p>
-      <w:pPr>
-        <w:rPr>
-          <w:rFonts w:ascii="Times New Roman" w:hAnsi="Times New Roman" w:cs="Times New Roman"/>
-          <w:sz w:val="28"/>
-          <w:szCs w:val="28"/>
-        </w:rPr>
-      </w:pPr>
-    </w:p>
-    <w:p>
-      <w:pPr>
-        <w:rPr>
-          <w:rFonts w:ascii="Times New Roman" w:hAnsi="Times New Roman" w:cs="Times New Roman"/>
-          <w:sz w:val="28"/>
-          <w:szCs w:val="28"/>
-        </w:rPr>
-      </w:pPr>
-    </w:p>
-    <w:p>
-      <w:pPr>
-        <w:rPr>
-          <w:rFonts w:ascii="Times New Roman" w:hAnsi="Times New Roman" w:cs="Times New Roman"/>
-          <w:sz w:val="28"/>
-          <w:szCs w:val="28"/>
-        </w:rPr>
-      </w:pPr>
-    </w:p>
-    <w:p>
-      <w:pPr>
-        <w:rPr>
-          <w:rFonts w:ascii="Times New Roman" w:hAnsi="Times New Roman" w:cs="Times New Roman"/>
-          <w:sz w:val="28"/>
-          <w:szCs w:val="28"/>
-        </w:rPr>
-      </w:pPr>
-    </w:p>
-    <w:p>
-      <w:pPr>
-        <w:rPr>
-          <w:rFonts w:ascii="Times New Roman" w:hAnsi="Times New Roman" w:cs="Times New Roman"/>
-          <w:sz w:val="28"/>
-          <w:szCs w:val="28"/>
-        </w:rPr>
-      </w:pPr>
-    </w:p>
-    <w:p>
-      <w:pPr>
-        <w:rPr>
-          <w:rFonts w:ascii="Times New Roman" w:hAnsi="Times New Roman" w:cs="Times New Roman"/>
-          <w:sz w:val="28"/>
-          <w:szCs w:val="28"/>
-        </w:rPr>
-      </w:pPr>
-    </w:p>
-    <w:p>
-      <w:pPr>
-        <w:rPr>
-          <w:rFonts w:ascii="Times New Roman" w:hAnsi="Times New Roman" w:cs="Times New Roman"/>
-          <w:sz w:val="28"/>
-          <w:szCs w:val="28"/>
-        </w:rPr>
-      </w:pPr>
-    </w:p>
-    <w:p>
-      <w:pPr>
-        <w:rPr>
-          <w:rFonts w:ascii="Times New Roman" w:hAnsi="Times New Roman" w:cs="Times New Roman"/>
-          <w:sz w:val="28"/>
-          <w:szCs w:val="28"/>
-        </w:rPr>
-      </w:pPr>
-    </w:p>
-    <w:p>
-      <w:pPr>
-        <w:rPr>
-          <w:rFonts w:ascii="Times New Roman" w:hAnsi="Times New Roman" w:cs="Times New Roman"/>
-          <w:sz w:val="28"/>
-          <w:szCs w:val="28"/>
-        </w:rPr>
-      </w:pPr>
-    </w:p>
-    <w:p>
-      <w:pPr>
-        <w:rPr>
-          <w:rFonts w:ascii="Times New Roman" w:hAnsi="Times New Roman" w:cs="Times New Roman"/>
-          <w:sz w:val="28"/>
-          <w:szCs w:val="28"/>
-        </w:rPr>
-      </w:pPr>
+    </w:p>
+    <w:p>
+      <w:pPr>
+        <w:jc w:val="center"/>
+        <w:rPr>
+          <w:rFonts w:ascii="Times New Roman" w:hAnsi="Times New Roman" w:cs="Times New Roman"/>
+          <w:sz w:val="36"/>
+          <w:szCs w:val="36"/>
+        </w:rPr>
+      </w:pPr>
+      <w:r>
+        <w:rPr>
+          <w:rFonts w:ascii="Times New Roman" w:hAnsi="Times New Roman" w:cs="Times New Roman"/>
+          <w:sz w:val="28"/>
+          <w:szCs w:val="28"/>
+        </w:rPr>
+        <w:t>Этап 3. Определение максимально допустимых уровней шумов, рассинхронизации и затухания</w:t>
+      </w:r>
     </w:p>
     <w:p>
       <w:pPr>
@@ -4580,7 +5291,6 @@
               <w:rPr>
                 <w:sz w:val="24"/>
               </w:rPr>
-              <w:lastRenderedPageBreak/>
               <w:t>Шестнадцатеричный</w:t>
             </w:r>
             <w:r>
@@ -4846,14 +5556,12 @@
                 <w:sz w:val="24"/>
               </w:rPr>
             </w:pPr>
-            <w:proofErr w:type="spellStart"/>
             <w:r>
               <w:rPr>
                 <w:sz w:val="24"/>
               </w:rPr>
               <w:t>Scramb</w:t>
             </w:r>
-            <w:proofErr w:type="spellEnd"/>
           </w:p>
         </w:tc>
       </w:tr>
@@ -4881,6 +5589,7 @@
               <w:rPr>
                 <w:b/>
                 <w:sz w:val="31"/>
+                <w:lang w:val="ru-RU"/>
               </w:rPr>
             </w:pPr>
           </w:p>
@@ -5163,8 +5872,16 @@
               <w:ind w:left="14"/>
               <w:rPr>
                 <w:sz w:val="24"/>
-              </w:rPr>
-            </w:pPr>
+                <w:lang w:val="ru-RU"/>
+              </w:rPr>
+            </w:pPr>
+            <w:r>
+              <w:rPr>
+                <w:sz w:val="24"/>
+                <w:lang w:val="ru-RU"/>
+              </w:rPr>
+              <w:t>6</w:t>
+            </w:r>
           </w:p>
         </w:tc>
       </w:tr>
@@ -5378,8 +6095,16 @@
               <w:ind w:left="200" w:right="186"/>
               <w:rPr>
                 <w:sz w:val="24"/>
-              </w:rPr>
-            </w:pPr>
+                <w:lang w:val="ru-RU"/>
+              </w:rPr>
+            </w:pPr>
+            <w:r>
+              <w:rPr>
+                <w:sz w:val="24"/>
+                <w:lang w:val="ru-RU"/>
+              </w:rPr>
+              <w:t>26</w:t>
+            </w:r>
           </w:p>
         </w:tc>
       </w:tr>
@@ -5625,8 +6350,18 @@
               <w:ind w:left="200" w:right="186"/>
               <w:rPr>
                 <w:sz w:val="24"/>
-              </w:rPr>
-            </w:pPr>
+                <w:szCs w:val="24"/>
+                <w:lang w:val="ru-RU"/>
+              </w:rPr>
+            </w:pPr>
+            <w:r>
+              <w:rPr>
+                <w:sz w:val="24"/>
+                <w:szCs w:val="24"/>
+                <w:lang w:val="ru-RU"/>
+              </w:rPr>
+              <w:t>0.9</w:t>
+            </w:r>
           </w:p>
         </w:tc>
       </w:tr>
@@ -5833,8 +6568,16 @@
               <w:ind w:left="200" w:right="186"/>
               <w:rPr>
                 <w:sz w:val="24"/>
-              </w:rPr>
-            </w:pPr>
+                <w:lang w:val="ru-RU"/>
+              </w:rPr>
+            </w:pPr>
+            <w:r>
+              <w:rPr>
+                <w:sz w:val="24"/>
+                <w:lang w:val="ru-RU"/>
+              </w:rPr>
+              <w:t>4.1</w:t>
+            </w:r>
           </w:p>
         </w:tc>
       </w:tr>
@@ -6043,8 +6786,16 @@
               <w:ind w:left="200" w:right="186"/>
               <w:rPr>
                 <w:sz w:val="24"/>
-              </w:rPr>
-            </w:pPr>
+                <w:lang w:val="ru-RU"/>
+              </w:rPr>
+            </w:pPr>
+            <w:r>
+              <w:rPr>
+                <w:sz w:val="24"/>
+                <w:lang w:val="ru-RU"/>
+              </w:rPr>
+              <w:t>3.2</w:t>
+            </w:r>
           </w:p>
         </w:tc>
       </w:tr>
@@ -6708,6 +7459,7 @@
               <w:ind w:left="239" w:right="223"/>
               <w:rPr>
                 <w:sz w:val="24"/>
+                <w:lang w:val="ru-RU"/>
               </w:rPr>
             </w:pPr>
           </w:p>
@@ -6729,6 +7481,7 @@
               <w:ind w:right="234"/>
               <w:rPr>
                 <w:sz w:val="24"/>
+                <w:lang w:val="ru-RU"/>
               </w:rPr>
             </w:pPr>
           </w:p>
@@ -6750,6 +7503,7 @@
               <w:ind w:right="234"/>
               <w:rPr>
                 <w:sz w:val="24"/>
+                <w:lang w:val="ru-RU"/>
               </w:rPr>
             </w:pPr>
           </w:p>
@@ -6771,6 +7525,7 @@
               <w:ind w:left="207" w:right="193"/>
               <w:rPr>
                 <w:sz w:val="24"/>
+                <w:lang w:val="ru-RU"/>
               </w:rPr>
             </w:pPr>
           </w:p>
@@ -6792,6 +7547,7 @@
               <w:ind w:left="200" w:right="186"/>
               <w:rPr>
                 <w:sz w:val="24"/>
+                <w:lang w:val="ru-RU"/>
               </w:rPr>
             </w:pPr>
           </w:p>
@@ -6862,19 +7618,11 @@
                 <w:sz w:val="24"/>
               </w:rPr>
             </w:pPr>
-            <w:proofErr w:type="spellStart"/>
-            <w:r>
-              <w:rPr>
-                <w:sz w:val="24"/>
-              </w:rPr>
-              <w:t>ср</w:t>
-            </w:r>
-            <w:proofErr w:type="spellEnd"/>
-            <w:r>
-              <w:rPr>
-                <w:sz w:val="24"/>
-              </w:rPr>
-              <w:t>.</w:t>
+            <w:r>
+              <w:rPr>
+                <w:sz w:val="24"/>
+              </w:rPr>
+              <w:t>ср.</w:t>
             </w:r>
           </w:p>
         </w:tc>
@@ -6965,19 +7713,11 @@
                 <w:sz w:val="24"/>
               </w:rPr>
             </w:pPr>
-            <w:proofErr w:type="spellStart"/>
-            <w:r>
-              <w:rPr>
-                <w:sz w:val="24"/>
-              </w:rPr>
-              <w:t>ср</w:t>
-            </w:r>
-            <w:proofErr w:type="spellEnd"/>
-            <w:r>
-              <w:rPr>
-                <w:sz w:val="24"/>
-              </w:rPr>
-              <w:t>.</w:t>
+            <w:r>
+              <w:rPr>
+                <w:sz w:val="24"/>
+              </w:rPr>
+              <w:t>ср.</w:t>
             </w:r>
           </w:p>
         </w:tc>
@@ -7081,19 +7821,11 @@
                 <w:sz w:val="24"/>
               </w:rPr>
             </w:pPr>
-            <w:proofErr w:type="spellStart"/>
-            <w:r>
-              <w:rPr>
-                <w:sz w:val="24"/>
-              </w:rPr>
-              <w:t>ср</w:t>
-            </w:r>
-            <w:proofErr w:type="spellEnd"/>
-            <w:r>
-              <w:rPr>
-                <w:sz w:val="24"/>
-              </w:rPr>
-              <w:t>.</w:t>
+            <w:r>
+              <w:rPr>
+                <w:sz w:val="24"/>
+              </w:rPr>
+              <w:t>ср.</w:t>
             </w:r>
           </w:p>
         </w:tc>
@@ -8069,6 +8801,7 @@
               <w:ind w:left="239" w:right="223"/>
               <w:rPr>
                 <w:sz w:val="24"/>
+                <w:lang w:val="ru-RU"/>
               </w:rPr>
             </w:pPr>
           </w:p>
@@ -8090,6 +8823,7 @@
               <w:ind w:right="234"/>
               <w:rPr>
                 <w:sz w:val="24"/>
+                <w:lang w:val="ru-RU"/>
               </w:rPr>
             </w:pPr>
           </w:p>
@@ -8111,6 +8845,7 @@
               <w:ind w:right="234"/>
               <w:rPr>
                 <w:sz w:val="24"/>
+                <w:lang w:val="ru-RU"/>
               </w:rPr>
             </w:pPr>
           </w:p>
@@ -8132,6 +8867,7 @@
               <w:ind w:left="207" w:right="193"/>
               <w:rPr>
                 <w:sz w:val="24"/>
+                <w:lang w:val="ru-RU"/>
               </w:rPr>
             </w:pPr>
           </w:p>
@@ -8153,6 +8889,7 @@
               <w:ind w:left="200" w:right="186"/>
               <w:rPr>
                 <w:sz w:val="24"/>
+                <w:lang w:val="ru-RU"/>
               </w:rPr>
             </w:pPr>
           </w:p>
@@ -8209,7 +8946,7 @@
       </w:pPr>
     </w:p>
     <w:sectPr>
-      <w:footerReference w:type="default" r:id="rId14"/>
+      <w:footerReference w:type="default" r:id="rId17"/>
       <w:pgSz w:w="11906" w:h="16838"/>
       <w:pgMar w:top="1134" w:right="850" w:bottom="1134" w:left="1701" w:header="708" w:footer="708" w:gutter="0"/>
       <w:cols w:space="708"/>
@@ -9051,7 +9788,7 @@
   <w:style w:type="paragraph" w:default="1" w:styleId="a">
     <w:name w:val="Normal"/>
     <w:qFormat/>
-    <w:rsid w:val="004C6516"/>
+    <w:rsid w:val="0012777F"/>
   </w:style>
   <w:style w:type="paragraph" w:styleId="1">
     <w:name w:val="heading 1"/>

</xml_diff>